<commit_message>
Ajout des liens pour les manuels
</commit_message>
<xml_diff>
--- a/Docs/Cahier des livrables.docx
+++ b/Docs/Cahier des livrables.docx
@@ -1,6 +1,6 @@
 
 <file path=word/document.xml><?xml version="1.0" encoding="utf-8"?>
-<w:document xmlns:wpc="http://schemas.microsoft.com/office/word/2010/wordprocessingCanvas" xmlns:cx="http://schemas.microsoft.com/office/drawing/2014/chartex" xmlns:cx1="http://schemas.microsoft.com/office/drawing/2015/9/8/chartex" xmlns:mc="http://schemas.openxmlformats.org/markup-compatibility/2006" xmlns:o="urn:schemas-microsoft-com:office:office" xmlns:r="http://schemas.openxmlformats.org/officeDocument/2006/relationships" xmlns:m="http://schemas.openxmlformats.org/officeDocument/2006/math" xmlns:v="urn:schemas-microsoft-com:vml" xmlns:wp14="http://schemas.microsoft.com/office/word/2010/wordprocessingDrawing" xmlns:wp="http://schemas.openxmlformats.org/drawingml/2006/wordprocessingDrawing" xmlns:w10="urn:schemas-microsoft-com:office:word" xmlns:w="http://schemas.openxmlformats.org/wordprocessingml/2006/main" xmlns:w14="http://schemas.microsoft.com/office/word/2010/wordml" xmlns:w15="http://schemas.microsoft.com/office/word/2012/wordml" xmlns:w16se="http://schemas.microsoft.com/office/word/2015/wordml/symex" xmlns:wpg="http://schemas.microsoft.com/office/word/2010/wordprocessingGroup" xmlns:wpi="http://schemas.microsoft.com/office/word/2010/wordprocessingInk" xmlns:wne="http://schemas.microsoft.com/office/word/2006/wordml" xmlns:wps="http://schemas.microsoft.com/office/word/2010/wordprocessingShape" mc:Ignorable="w14 w15 w16se wp14">
+<w:document xmlns:wpc="http://schemas.microsoft.com/office/word/2010/wordprocessingCanvas" xmlns:cx="http://schemas.microsoft.com/office/drawing/2014/chartex" xmlns:cx1="http://schemas.microsoft.com/office/drawing/2015/9/8/chartex" xmlns:cx2="http://schemas.microsoft.com/office/drawing/2015/10/21/chartex" xmlns:cx3="http://schemas.microsoft.com/office/drawing/2016/5/9/chartex" xmlns:cx4="http://schemas.microsoft.com/office/drawing/2016/5/10/chartex" xmlns:cx5="http://schemas.microsoft.com/office/drawing/2016/5/11/chartex" xmlns:cx6="http://schemas.microsoft.com/office/drawing/2016/5/12/chartex" xmlns:cx7="http://schemas.microsoft.com/office/drawing/2016/5/13/chartex" xmlns:cx8="http://schemas.microsoft.com/office/drawing/2016/5/14/chartex" xmlns:mc="http://schemas.openxmlformats.org/markup-compatibility/2006" xmlns:aink="http://schemas.microsoft.com/office/drawing/2016/ink" xmlns:am3d="http://schemas.microsoft.com/office/drawing/2017/model3d" xmlns:o="urn:schemas-microsoft-com:office:office" xmlns:r="http://schemas.openxmlformats.org/officeDocument/2006/relationships" xmlns:m="http://schemas.openxmlformats.org/officeDocument/2006/math" xmlns:v="urn:schemas-microsoft-com:vml" xmlns:wp14="http://schemas.microsoft.com/office/word/2010/wordprocessingDrawing" xmlns:wp="http://schemas.openxmlformats.org/drawingml/2006/wordprocessingDrawing" xmlns:w10="urn:schemas-microsoft-com:office:word" xmlns:w="http://schemas.openxmlformats.org/wordprocessingml/2006/main" xmlns:w14="http://schemas.microsoft.com/office/word/2010/wordml" xmlns:w15="http://schemas.microsoft.com/office/word/2012/wordml" xmlns:w16cid="http://schemas.microsoft.com/office/word/2016/wordml/cid" xmlns:w16se="http://schemas.microsoft.com/office/word/2015/wordml/symex" xmlns:wpg="http://schemas.microsoft.com/office/word/2010/wordprocessingGroup" xmlns:wpi="http://schemas.microsoft.com/office/word/2010/wordprocessingInk" xmlns:wne="http://schemas.microsoft.com/office/word/2006/wordml" xmlns:wps="http://schemas.microsoft.com/office/word/2010/wordprocessingShape" mc:Ignorable="w14 w15 w16se w16cid wp14">
   <w:body>
     <w:sdt>
       <w:sdtPr>
@@ -299,7 +299,7 @@
                                   <w:tag w:val=""/>
                                   <w:id w:val="465244685"/>
                                   <w:dataBinding w:prefixMappings="xmlns:ns0='http://schemas.microsoft.com/office/2006/coverPageProps' " w:xpath="/ns0:CoverPageProperties[1]/ns0:PublishDate[1]" w:storeItemID="{55AF091B-3C7A-41E3-B477-F2FDAA23CFDA}"/>
-                                  <w:date w:fullDate="2019-02-27T00:00:00Z">
+                                  <w:date w:fullDate="2019-03-03T00:00:00Z">
                                     <w:dateFormat w:val="dd MMMM yyyy"/>
                                     <w:lid w:val="fr-FR"/>
                                     <w:storeMappedDataAs w:val="dateTime"/>
@@ -310,7 +310,7 @@
                                 <w:sdtContent>
                                   <w:p>
                                     <w:pPr>
-                                      <w:pStyle w:val="NoSpacing"/>
+                                      <w:pStyle w:val="Sansinterligne"/>
                                       <w:jc w:val="right"/>
                                       <w:rPr>
                                         <w:caps/>
@@ -326,16 +326,7 @@
                                         <w:sz w:val="40"/>
                                         <w:szCs w:val="40"/>
                                       </w:rPr>
-                                      <w:t>27</w:t>
-                                    </w:r>
-                                    <w:r>
-                                      <w:rPr>
-                                        <w:caps/>
-                                        <w:color w:val="323E4F" w:themeColor="text2" w:themeShade="BF"/>
-                                        <w:sz w:val="40"/>
-                                        <w:szCs w:val="40"/>
-                                      </w:rPr>
-                                      <w:t xml:space="preserve"> février 2019</w:t>
+                                      <w:t>03 mars 2019</w:t>
                                     </w:r>
                                   </w:p>
                                 </w:sdtContent>
@@ -381,7 +372,7 @@
                             <w:tag w:val=""/>
                             <w:id w:val="465244685"/>
                             <w:dataBinding w:prefixMappings="xmlns:ns0='http://schemas.microsoft.com/office/2006/coverPageProps' " w:xpath="/ns0:CoverPageProperties[1]/ns0:PublishDate[1]" w:storeItemID="{55AF091B-3C7A-41E3-B477-F2FDAA23CFDA}"/>
-                            <w:date w:fullDate="2019-02-27T00:00:00Z">
+                            <w:date w:fullDate="2019-03-03T00:00:00Z">
                               <w:dateFormat w:val="dd MMMM yyyy"/>
                               <w:lid w:val="fr-FR"/>
                               <w:storeMappedDataAs w:val="dateTime"/>
@@ -392,7 +383,7 @@
                           <w:sdtContent>
                             <w:p>
                               <w:pPr>
-                                <w:pStyle w:val="NoSpacing"/>
+                                <w:pStyle w:val="Sansinterligne"/>
                                 <w:jc w:val="right"/>
                                 <w:rPr>
                                   <w:caps/>
@@ -408,16 +399,7 @@
                                   <w:sz w:val="40"/>
                                   <w:szCs w:val="40"/>
                                 </w:rPr>
-                                <w:t>27</w:t>
-                              </w:r>
-                              <w:r>
-                                <w:rPr>
-                                  <w:caps/>
-                                  <w:color w:val="323E4F" w:themeColor="text2" w:themeShade="BF"/>
-                                  <w:sz w:val="40"/>
-                                  <w:szCs w:val="40"/>
-                                </w:rPr>
-                                <w:t xml:space="preserve"> février 2019</w:t>
+                                <w:t>03 mars 2019</w:t>
                               </w:r>
                             </w:p>
                           </w:sdtContent>
@@ -521,7 +503,7 @@
                                 <w:sdtContent>
                                   <w:p>
                                     <w:pPr>
-                                      <w:pStyle w:val="NoSpacing"/>
+                                      <w:pStyle w:val="Sansinterligne"/>
                                       <w:jc w:val="right"/>
                                       <w:rPr>
                                         <w:caps/>
@@ -544,7 +526,7 @@
                               </w:sdt>
                               <w:p>
                                 <w:pPr>
-                                  <w:pStyle w:val="NoSpacing"/>
+                                  <w:pStyle w:val="Sansinterligne"/>
                                   <w:jc w:val="right"/>
                                   <w:rPr>
                                     <w:caps/>
@@ -583,7 +565,7 @@
                               </w:p>
                               <w:p>
                                 <w:pPr>
-                                  <w:pStyle w:val="NoSpacing"/>
+                                  <w:pStyle w:val="Sansinterligne"/>
                                   <w:jc w:val="right"/>
                                   <w:rPr>
                                     <w:caps/>
@@ -670,7 +652,7 @@
                           <w:sdtContent>
                             <w:p>
                               <w:pPr>
-                                <w:pStyle w:val="NoSpacing"/>
+                                <w:pStyle w:val="Sansinterligne"/>
                                 <w:jc w:val="right"/>
                                 <w:rPr>
                                   <w:caps/>
@@ -693,7 +675,7 @@
                         </w:sdt>
                         <w:p>
                           <w:pPr>
-                            <w:pStyle w:val="NoSpacing"/>
+                            <w:pStyle w:val="Sansinterligne"/>
                             <w:jc w:val="right"/>
                             <w:rPr>
                               <w:caps/>
@@ -732,7 +714,7 @@
                         </w:p>
                         <w:p>
                           <w:pPr>
-                            <w:pStyle w:val="NoSpacing"/>
+                            <w:pStyle w:val="Sansinterligne"/>
                             <w:jc w:val="right"/>
                             <w:rPr>
                               <w:caps/>
@@ -859,7 +841,7 @@
                             <w:txbxContent>
                               <w:p>
                                 <w:pPr>
-                                  <w:pStyle w:val="NoSpacing"/>
+                                  <w:pStyle w:val="Sansinterligne"/>
                                   <w:jc w:val="right"/>
                                   <w:rPr>
                                     <w:caps/>
@@ -914,7 +896,7 @@
                                 <w:sdtContent>
                                   <w:p>
                                     <w:pPr>
-                                      <w:pStyle w:val="NoSpacing"/>
+                                      <w:pStyle w:val="Sansinterligne"/>
                                       <w:jc w:val="right"/>
                                       <w:rPr>
                                         <w:smallCaps/>
@@ -971,7 +953,7 @@
                       <w:txbxContent>
                         <w:p>
                           <w:pPr>
-                            <w:pStyle w:val="NoSpacing"/>
+                            <w:pStyle w:val="Sansinterligne"/>
                             <w:jc w:val="right"/>
                             <w:rPr>
                               <w:caps/>
@@ -1026,7 +1008,7 @@
                           <w:sdtContent>
                             <w:p>
                               <w:pPr>
-                                <w:pStyle w:val="NoSpacing"/>
+                                <w:pStyle w:val="Sansinterligne"/>
                                 <w:jc w:val="right"/>
                                 <w:rPr>
                                   <w:smallCaps/>
@@ -1350,6 +1332,12 @@
                 <w:rFonts w:cs="Times New Roman"/>
               </w:rPr>
             </w:pPr>
+            <w:r>
+              <w:rPr>
+                <w:rFonts w:cs="Times New Roman"/>
+              </w:rPr>
+              <w:t>Ajout des liens pour les manuels</w:t>
+            </w:r>
           </w:p>
         </w:tc>
         <w:tc>
@@ -1361,6 +1349,48 @@
             <w:pPr>
               <w:jc w:val="center"/>
               <w:cnfStyle w:val="000000100000" w:firstRow="0" w:lastRow="0" w:firstColumn="0" w:lastColumn="0" w:oddVBand="0" w:evenVBand="0" w:oddHBand="1" w:evenHBand="0" w:firstRowFirstColumn="0" w:firstRowLastColumn="0" w:lastRowFirstColumn="0" w:lastRowLastColumn="0"/>
+              <w:rPr>
+                <w:rFonts w:cs="Times New Roman"/>
+              </w:rPr>
+            </w:pPr>
+            <w:r>
+              <w:rPr>
+                <w:rFonts w:cs="Times New Roman"/>
+              </w:rPr>
+              <w:t>03/03/2019</w:t>
+            </w:r>
+          </w:p>
+        </w:tc>
+      </w:tr>
+      <w:tr>
+        <w:trPr>
+          <w:trHeight w:val="338"/>
+          <w:jc w:val="center"/>
+        </w:trPr>
+        <w:tc>
+          <w:tcPr>
+            <w:cnfStyle w:val="001000000000" w:firstRow="0" w:lastRow="0" w:firstColumn="1" w:lastColumn="0" w:oddVBand="0" w:evenVBand="0" w:oddHBand="0" w:evenHBand="0" w:firstRowFirstColumn="0" w:firstRowLastColumn="0" w:lastRowFirstColumn="0" w:lastRowLastColumn="0"/>
+            <w:tcW w:w="6754" w:type="dxa"/>
+            <w:vAlign w:val="center"/>
+          </w:tcPr>
+          <w:p>
+            <w:pPr>
+              <w:jc w:val="center"/>
+              <w:rPr>
+                <w:rFonts w:cs="Times New Roman"/>
+              </w:rPr>
+            </w:pPr>
+          </w:p>
+        </w:tc>
+        <w:tc>
+          <w:tcPr>
+            <w:tcW w:w="3786" w:type="dxa"/>
+            <w:vAlign w:val="center"/>
+          </w:tcPr>
+          <w:p>
+            <w:pPr>
+              <w:jc w:val="center"/>
+              <w:cnfStyle w:val="000000000000" w:firstRow="0" w:lastRow="0" w:firstColumn="0" w:lastColumn="0" w:oddVBand="0" w:evenVBand="0" w:oddHBand="0" w:evenHBand="0" w:firstRowFirstColumn="0" w:firstRowLastColumn="0" w:lastRowFirstColumn="0" w:lastRowLastColumn="0"/>
               <w:rPr>
                 <w:rFonts w:cs="Times New Roman"/>
               </w:rPr>
@@ -1406,17 +1436,20 @@
       <w:sdtContent>
         <w:p>
           <w:pPr>
-            <w:pStyle w:val="TOCHeading"/>
+            <w:pStyle w:val="En-ttedetabledesmatires"/>
           </w:pPr>
           <w:r>
-            <w:t>Table des matières</w:t>
+            <w:t>Table des mati</w:t>
           </w:r>
           <w:bookmarkStart w:id="0" w:name="_GoBack"/>
           <w:bookmarkEnd w:id="0"/>
+          <w:r>
+            <w:t>ères</w:t>
+          </w:r>
         </w:p>
         <w:p>
           <w:pPr>
-            <w:pStyle w:val="TOC1"/>
+            <w:pStyle w:val="TM1"/>
             <w:tabs>
               <w:tab w:val="right" w:leader="dot" w:pos="9062"/>
             </w:tabs>
@@ -1447,10 +1480,10 @@
             </w:rPr>
             <w:fldChar w:fldCharType="separate"/>
           </w:r>
-          <w:hyperlink w:anchor="_Toc2175264" w:history="1">
-            <w:r>
-              <w:rPr>
-                <w:rStyle w:val="Hyperlink"/>
+          <w:hyperlink w:anchor="_Toc2525259" w:history="1">
+            <w:r>
+              <w:rPr>
+                <w:rStyle w:val="Lienhypertexte"/>
                 <w:noProof/>
               </w:rPr>
               <w:t>Introduction</w:t>
@@ -1474,7 +1507,7 @@
                 <w:noProof/>
                 <w:webHidden/>
               </w:rPr>
-              <w:instrText xml:space="preserve"> PAGEREF _Toc2175264 \h </w:instrText>
+              <w:instrText xml:space="preserve"> PAGEREF _Toc2525259 \h </w:instrText>
             </w:r>
             <w:r>
               <w:rPr>
@@ -1507,7 +1540,7 @@
         </w:p>
         <w:p>
           <w:pPr>
-            <w:pStyle w:val="TOC1"/>
+            <w:pStyle w:val="TM1"/>
             <w:tabs>
               <w:tab w:val="right" w:leader="dot" w:pos="9062"/>
             </w:tabs>
@@ -1517,10 +1550,10 @@
               <w:lang w:eastAsia="fr-FR"/>
             </w:rPr>
           </w:pPr>
-          <w:hyperlink w:anchor="_Toc2175265" w:history="1">
-            <w:r>
-              <w:rPr>
-                <w:rStyle w:val="Hyperlink"/>
+          <w:hyperlink w:anchor="_Toc2525260" w:history="1">
+            <w:r>
+              <w:rPr>
+                <w:rStyle w:val="Lienhypertexte"/>
                 <w:noProof/>
               </w:rPr>
               <w:t>Livrables</w:t>
@@ -1544,7 +1577,7 @@
                 <w:noProof/>
                 <w:webHidden/>
               </w:rPr>
-              <w:instrText xml:space="preserve"> PAGEREF _Toc2175265 \h </w:instrText>
+              <w:instrText xml:space="preserve"> PAGEREF _Toc2525260 \h </w:instrText>
             </w:r>
             <w:r>
               <w:rPr>
@@ -1577,7 +1610,7 @@
         </w:p>
         <w:p>
           <w:pPr>
-            <w:pStyle w:val="TOC2"/>
+            <w:pStyle w:val="TM2"/>
             <w:tabs>
               <w:tab w:val="right" w:leader="dot" w:pos="9062"/>
             </w:tabs>
@@ -1587,10 +1620,10 @@
               <w:lang w:eastAsia="fr-FR"/>
             </w:rPr>
           </w:pPr>
-          <w:hyperlink w:anchor="_Toc2175266" w:history="1">
-            <w:r>
-              <w:rPr>
-                <w:rStyle w:val="Hyperlink"/>
+          <w:hyperlink w:anchor="_Toc2525261" w:history="1">
+            <w:r>
+              <w:rPr>
+                <w:rStyle w:val="Lienhypertexte"/>
                 <w:noProof/>
               </w:rPr>
               <w:t>Cahier des charges</w:t>
@@ -1614,7 +1647,7 @@
                 <w:noProof/>
                 <w:webHidden/>
               </w:rPr>
-              <w:instrText xml:space="preserve"> PAGEREF _Toc2175266 \h </w:instrText>
+              <w:instrText xml:space="preserve"> PAGEREF _Toc2525261 \h </w:instrText>
             </w:r>
             <w:r>
               <w:rPr>
@@ -1647,7 +1680,7 @@
         </w:p>
         <w:p>
           <w:pPr>
-            <w:pStyle w:val="TOC2"/>
+            <w:pStyle w:val="TM2"/>
             <w:tabs>
               <w:tab w:val="right" w:leader="dot" w:pos="9062"/>
             </w:tabs>
@@ -1657,10 +1690,10 @@
               <w:lang w:eastAsia="fr-FR"/>
             </w:rPr>
           </w:pPr>
-          <w:hyperlink w:anchor="_Toc2175267" w:history="1">
-            <w:r>
-              <w:rPr>
-                <w:rStyle w:val="Hyperlink"/>
+          <w:hyperlink w:anchor="_Toc2525262" w:history="1">
+            <w:r>
+              <w:rPr>
+                <w:rStyle w:val="Lienhypertexte"/>
                 <w:noProof/>
               </w:rPr>
               <w:t>Cahier de spécification</w:t>
@@ -1684,7 +1717,7 @@
                 <w:noProof/>
                 <w:webHidden/>
               </w:rPr>
-              <w:instrText xml:space="preserve"> PAGEREF _Toc2175267 \h </w:instrText>
+              <w:instrText xml:space="preserve"> PAGEREF _Toc2525262 \h </w:instrText>
             </w:r>
             <w:r>
               <w:rPr>
@@ -1717,7 +1750,7 @@
         </w:p>
         <w:p>
           <w:pPr>
-            <w:pStyle w:val="TOC2"/>
+            <w:pStyle w:val="TM2"/>
             <w:tabs>
               <w:tab w:val="right" w:leader="dot" w:pos="9062"/>
             </w:tabs>
@@ -1727,10 +1760,10 @@
               <w:lang w:eastAsia="fr-FR"/>
             </w:rPr>
           </w:pPr>
-          <w:hyperlink w:anchor="_Toc2175268" w:history="1">
-            <w:r>
-              <w:rPr>
-                <w:rStyle w:val="Hyperlink"/>
+          <w:hyperlink w:anchor="_Toc2525263" w:history="1">
+            <w:r>
+              <w:rPr>
+                <w:rStyle w:val="Lienhypertexte"/>
                 <w:noProof/>
               </w:rPr>
               <w:t>Cahier d’analyse</w:t>
@@ -1754,7 +1787,7 @@
                 <w:noProof/>
                 <w:webHidden/>
               </w:rPr>
-              <w:instrText xml:space="preserve"> PAGEREF _Toc2175268 \h </w:instrText>
+              <w:instrText xml:space="preserve"> PAGEREF _Toc2525263 \h </w:instrText>
             </w:r>
             <w:r>
               <w:rPr>
@@ -1787,7 +1820,7 @@
         </w:p>
         <w:p>
           <w:pPr>
-            <w:pStyle w:val="TOC2"/>
+            <w:pStyle w:val="TM2"/>
             <w:tabs>
               <w:tab w:val="right" w:leader="dot" w:pos="9062"/>
             </w:tabs>
@@ -1797,10 +1830,10 @@
               <w:lang w:eastAsia="fr-FR"/>
             </w:rPr>
           </w:pPr>
-          <w:hyperlink w:anchor="_Toc2175269" w:history="1">
-            <w:r>
-              <w:rPr>
-                <w:rStyle w:val="Hyperlink"/>
+          <w:hyperlink w:anchor="_Toc2525264" w:history="1">
+            <w:r>
+              <w:rPr>
+                <w:rStyle w:val="Lienhypertexte"/>
                 <w:noProof/>
               </w:rPr>
               <w:t>Rapport</w:t>
@@ -1824,7 +1857,7 @@
                 <w:noProof/>
                 <w:webHidden/>
               </w:rPr>
-              <w:instrText xml:space="preserve"> PAGEREF _Toc2175269 \h </w:instrText>
+              <w:instrText xml:space="preserve"> PAGEREF _Toc2525264 \h </w:instrText>
             </w:r>
             <w:r>
               <w:rPr>
@@ -1857,7 +1890,7 @@
         </w:p>
         <w:p>
           <w:pPr>
-            <w:pStyle w:val="TOC2"/>
+            <w:pStyle w:val="TM2"/>
             <w:tabs>
               <w:tab w:val="right" w:leader="dot" w:pos="9062"/>
             </w:tabs>
@@ -1867,10 +1900,10 @@
               <w:lang w:eastAsia="fr-FR"/>
             </w:rPr>
           </w:pPr>
-          <w:hyperlink w:anchor="_Toc2175270" w:history="1">
-            <w:r>
-              <w:rPr>
-                <w:rStyle w:val="Hyperlink"/>
+          <w:hyperlink w:anchor="_Toc2525265" w:history="1">
+            <w:r>
+              <w:rPr>
+                <w:rStyle w:val="Lienhypertexte"/>
                 <w:noProof/>
               </w:rPr>
               <w:t>Manuel d’utilisateur</w:t>
@@ -1894,7 +1927,7 @@
                 <w:noProof/>
                 <w:webHidden/>
               </w:rPr>
-              <w:instrText xml:space="preserve"> PAGEREF _Toc2175270 \h </w:instrText>
+              <w:instrText xml:space="preserve"> PAGEREF _Toc2525265 \h </w:instrText>
             </w:r>
             <w:r>
               <w:rPr>
@@ -1927,7 +1960,7 @@
         </w:p>
         <w:p>
           <w:pPr>
-            <w:pStyle w:val="TOC2"/>
+            <w:pStyle w:val="TM2"/>
             <w:tabs>
               <w:tab w:val="right" w:leader="dot" w:pos="9062"/>
             </w:tabs>
@@ -1937,10 +1970,10 @@
               <w:lang w:eastAsia="fr-FR"/>
             </w:rPr>
           </w:pPr>
-          <w:hyperlink w:anchor="_Toc2175271" w:history="1">
-            <w:r>
-              <w:rPr>
-                <w:rStyle w:val="Hyperlink"/>
+          <w:hyperlink w:anchor="_Toc2525266" w:history="1">
+            <w:r>
+              <w:rPr>
+                <w:rStyle w:val="Lienhypertexte"/>
                 <w:noProof/>
               </w:rPr>
               <w:t>Manuel d’administrateur</w:t>
@@ -1964,7 +1997,7 @@
                 <w:noProof/>
                 <w:webHidden/>
               </w:rPr>
-              <w:instrText xml:space="preserve"> PAGEREF _Toc2175271 \h </w:instrText>
+              <w:instrText xml:space="preserve"> PAGEREF _Toc2525266 \h </w:instrText>
             </w:r>
             <w:r>
               <w:rPr>
@@ -1997,7 +2030,7 @@
         </w:p>
         <w:p>
           <w:pPr>
-            <w:pStyle w:val="TOC2"/>
+            <w:pStyle w:val="TM2"/>
             <w:tabs>
               <w:tab w:val="right" w:leader="dot" w:pos="9062"/>
             </w:tabs>
@@ -2007,10 +2040,10 @@
               <w:lang w:eastAsia="fr-FR"/>
             </w:rPr>
           </w:pPr>
-          <w:hyperlink w:anchor="_Toc2175272" w:history="1">
-            <w:r>
-              <w:rPr>
-                <w:rStyle w:val="Hyperlink"/>
+          <w:hyperlink w:anchor="_Toc2525267" w:history="1">
+            <w:r>
+              <w:rPr>
+                <w:rStyle w:val="Lienhypertexte"/>
                 <w:noProof/>
               </w:rPr>
               <w:t>Manuel de développeur</w:t>
@@ -2034,7 +2067,7 @@
                 <w:noProof/>
                 <w:webHidden/>
               </w:rPr>
-              <w:instrText xml:space="preserve"> PAGEREF _Toc2175272 \h </w:instrText>
+              <w:instrText xml:space="preserve"> PAGEREF _Toc2525267 \h </w:instrText>
             </w:r>
             <w:r>
               <w:rPr>
@@ -2067,7 +2100,7 @@
         </w:p>
         <w:p>
           <w:pPr>
-            <w:pStyle w:val="TOC2"/>
+            <w:pStyle w:val="TM2"/>
             <w:tabs>
               <w:tab w:val="right" w:leader="dot" w:pos="9062"/>
             </w:tabs>
@@ -2077,10 +2110,10 @@
               <w:lang w:eastAsia="fr-FR"/>
             </w:rPr>
           </w:pPr>
-          <w:hyperlink w:anchor="_Toc2175273" w:history="1">
-            <w:r>
-              <w:rPr>
-                <w:rStyle w:val="Hyperlink"/>
+          <w:hyperlink w:anchor="_Toc2525268" w:history="1">
+            <w:r>
+              <w:rPr>
+                <w:rStyle w:val="Lienhypertexte"/>
                 <w:noProof/>
               </w:rPr>
               <w:t>Manuel de mainteneur</w:t>
@@ -2104,7 +2137,7 @@
                 <w:noProof/>
                 <w:webHidden/>
               </w:rPr>
-              <w:instrText xml:space="preserve"> PAGEREF _Toc2175273 \h </w:instrText>
+              <w:instrText xml:space="preserve"> PAGEREF _Toc2525268 \h </w:instrText>
             </w:r>
             <w:r>
               <w:rPr>
@@ -2137,7 +2170,7 @@
         </w:p>
         <w:p>
           <w:pPr>
-            <w:pStyle w:val="TOC2"/>
+            <w:pStyle w:val="TM2"/>
             <w:tabs>
               <w:tab w:val="right" w:leader="dot" w:pos="9062"/>
             </w:tabs>
@@ -2147,10 +2180,10 @@
               <w:lang w:eastAsia="fr-FR"/>
             </w:rPr>
           </w:pPr>
-          <w:hyperlink w:anchor="_Toc2175274" w:history="1">
-            <w:r>
-              <w:rPr>
-                <w:rStyle w:val="Hyperlink"/>
+          <w:hyperlink w:anchor="_Toc2525269" w:history="1">
+            <w:r>
+              <w:rPr>
+                <w:rStyle w:val="Lienhypertexte"/>
                 <w:noProof/>
               </w:rPr>
               <w:t>Plannings</w:t>
@@ -2174,7 +2207,7 @@
                 <w:noProof/>
                 <w:webHidden/>
               </w:rPr>
-              <w:instrText xml:space="preserve"> PAGEREF _Toc2175274 \h </w:instrText>
+              <w:instrText xml:space="preserve"> PAGEREF _Toc2525269 \h </w:instrText>
             </w:r>
             <w:r>
               <w:rPr>
@@ -2207,7 +2240,7 @@
         </w:p>
         <w:p>
           <w:pPr>
-            <w:pStyle w:val="TOC2"/>
+            <w:pStyle w:val="TM2"/>
             <w:tabs>
               <w:tab w:val="right" w:leader="dot" w:pos="9062"/>
             </w:tabs>
@@ -2217,10 +2250,10 @@
               <w:lang w:eastAsia="fr-FR"/>
             </w:rPr>
           </w:pPr>
-          <w:hyperlink w:anchor="_Toc2175275" w:history="1">
-            <w:r>
-              <w:rPr>
-                <w:rStyle w:val="Hyperlink"/>
+          <w:hyperlink w:anchor="_Toc2525270" w:history="1">
+            <w:r>
+              <w:rPr>
+                <w:rStyle w:val="Lienhypertexte"/>
                 <w:noProof/>
               </w:rPr>
               <w:t>Vidéo</w:t>
@@ -2244,7 +2277,7 @@
                 <w:noProof/>
                 <w:webHidden/>
               </w:rPr>
-              <w:instrText xml:space="preserve"> PAGEREF _Toc2175275 \h </w:instrText>
+              <w:instrText xml:space="preserve"> PAGEREF _Toc2525270 \h </w:instrText>
             </w:r>
             <w:r>
               <w:rPr>
@@ -2277,7 +2310,7 @@
         </w:p>
         <w:p>
           <w:pPr>
-            <w:pStyle w:val="TOC2"/>
+            <w:pStyle w:val="TM2"/>
             <w:tabs>
               <w:tab w:val="right" w:leader="dot" w:pos="9062"/>
             </w:tabs>
@@ -2287,10 +2320,10 @@
               <w:lang w:eastAsia="fr-FR"/>
             </w:rPr>
           </w:pPr>
-          <w:hyperlink w:anchor="_Toc2175276" w:history="1">
-            <w:r>
-              <w:rPr>
-                <w:rStyle w:val="Hyperlink"/>
+          <w:hyperlink w:anchor="_Toc2525271" w:history="1">
+            <w:r>
+              <w:rPr>
+                <w:rStyle w:val="Lienhypertexte"/>
                 <w:noProof/>
               </w:rPr>
               <w:t>Poster</w:t>
@@ -2314,7 +2347,7 @@
                 <w:noProof/>
                 <w:webHidden/>
               </w:rPr>
-              <w:instrText xml:space="preserve"> PAGEREF _Toc2175276 \h </w:instrText>
+              <w:instrText xml:space="preserve"> PAGEREF _Toc2525271 \h </w:instrText>
             </w:r>
             <w:r>
               <w:rPr>
@@ -2347,7 +2380,7 @@
         </w:p>
         <w:p>
           <w:pPr>
-            <w:pStyle w:val="TOC2"/>
+            <w:pStyle w:val="TM2"/>
             <w:tabs>
               <w:tab w:val="right" w:leader="dot" w:pos="9062"/>
             </w:tabs>
@@ -2357,10 +2390,10 @@
               <w:lang w:eastAsia="fr-FR"/>
             </w:rPr>
           </w:pPr>
-          <w:hyperlink w:anchor="_Toc2175277" w:history="1">
-            <w:r>
-              <w:rPr>
-                <w:rStyle w:val="Hyperlink"/>
+          <w:hyperlink w:anchor="_Toc2525272" w:history="1">
+            <w:r>
+              <w:rPr>
+                <w:rStyle w:val="Lienhypertexte"/>
                 <w:noProof/>
               </w:rPr>
               <w:t>Application Web</w:t>
@@ -2384,7 +2417,7 @@
                 <w:noProof/>
                 <w:webHidden/>
               </w:rPr>
-              <w:instrText xml:space="preserve"> PAGEREF _Toc2175277 \h </w:instrText>
+              <w:instrText xml:space="preserve"> PAGEREF _Toc2525272 \h </w:instrText>
             </w:r>
             <w:r>
               <w:rPr>
@@ -2417,7 +2450,7 @@
         </w:p>
         <w:p>
           <w:pPr>
-            <w:pStyle w:val="TOC3"/>
+            <w:pStyle w:val="TM3"/>
             <w:tabs>
               <w:tab w:val="right" w:leader="dot" w:pos="9062"/>
             </w:tabs>
@@ -2427,10 +2460,10 @@
               <w:lang w:eastAsia="fr-FR"/>
             </w:rPr>
           </w:pPr>
-          <w:hyperlink w:anchor="_Toc2175278" w:history="1">
-            <w:r>
-              <w:rPr>
-                <w:rStyle w:val="Hyperlink"/>
+          <w:hyperlink w:anchor="_Toc2525273" w:history="1">
+            <w:r>
+              <w:rPr>
+                <w:rStyle w:val="Lienhypertexte"/>
                 <w:noProof/>
               </w:rPr>
               <w:t>Front-End</w:t>
@@ -2454,7 +2487,7 @@
                 <w:noProof/>
                 <w:webHidden/>
               </w:rPr>
-              <w:instrText xml:space="preserve"> PAGEREF _Toc2175278 \h </w:instrText>
+              <w:instrText xml:space="preserve"> PAGEREF _Toc2525273 \h </w:instrText>
             </w:r>
             <w:r>
               <w:rPr>
@@ -2487,7 +2520,7 @@
         </w:p>
         <w:p>
           <w:pPr>
-            <w:pStyle w:val="TOC3"/>
+            <w:pStyle w:val="TM3"/>
             <w:tabs>
               <w:tab w:val="right" w:leader="dot" w:pos="9062"/>
             </w:tabs>
@@ -2497,10 +2530,10 @@
               <w:lang w:eastAsia="fr-FR"/>
             </w:rPr>
           </w:pPr>
-          <w:hyperlink w:anchor="_Toc2175279" w:history="1">
-            <w:r>
-              <w:rPr>
-                <w:rStyle w:val="Hyperlink"/>
+          <w:hyperlink w:anchor="_Toc2525274" w:history="1">
+            <w:r>
+              <w:rPr>
+                <w:rStyle w:val="Lienhypertexte"/>
                 <w:noProof/>
               </w:rPr>
               <w:t>Back-End</w:t>
@@ -2524,7 +2557,7 @@
                 <w:noProof/>
                 <w:webHidden/>
               </w:rPr>
-              <w:instrText xml:space="preserve"> PAGEREF _Toc2175279 \h </w:instrText>
+              <w:instrText xml:space="preserve"> PAGEREF _Toc2525274 \h </w:instrText>
             </w:r>
             <w:r>
               <w:rPr>
@@ -2557,7 +2590,7 @@
         </w:p>
         <w:p>
           <w:pPr>
-            <w:pStyle w:val="TOC3"/>
+            <w:pStyle w:val="TM3"/>
             <w:tabs>
               <w:tab w:val="right" w:leader="dot" w:pos="9062"/>
             </w:tabs>
@@ -2567,10 +2600,10 @@
               <w:lang w:eastAsia="fr-FR"/>
             </w:rPr>
           </w:pPr>
-          <w:hyperlink w:anchor="_Toc2175280" w:history="1">
-            <w:r>
-              <w:rPr>
-                <w:rStyle w:val="Hyperlink"/>
+          <w:hyperlink w:anchor="_Toc2525275" w:history="1">
+            <w:r>
+              <w:rPr>
+                <w:rStyle w:val="Lienhypertexte"/>
                 <w:noProof/>
               </w:rPr>
               <w:t>Base de données</w:t>
@@ -2594,7 +2627,7 @@
                 <w:noProof/>
                 <w:webHidden/>
               </w:rPr>
-              <w:instrText xml:space="preserve"> PAGEREF _Toc2175280 \h </w:instrText>
+              <w:instrText xml:space="preserve"> PAGEREF _Toc2525275 \h </w:instrText>
             </w:r>
             <w:r>
               <w:rPr>
@@ -2627,7 +2660,7 @@
         </w:p>
         <w:p>
           <w:pPr>
-            <w:pStyle w:val="TOC1"/>
+            <w:pStyle w:val="TM1"/>
             <w:tabs>
               <w:tab w:val="right" w:leader="dot" w:pos="9062"/>
             </w:tabs>
@@ -2637,10 +2670,10 @@
               <w:lang w:eastAsia="fr-FR"/>
             </w:rPr>
           </w:pPr>
-          <w:hyperlink w:anchor="_Toc2175281" w:history="1">
-            <w:r>
-              <w:rPr>
-                <w:rStyle w:val="Hyperlink"/>
+          <w:hyperlink w:anchor="_Toc2525276" w:history="1">
+            <w:r>
+              <w:rPr>
+                <w:rStyle w:val="Lienhypertexte"/>
                 <w:noProof/>
               </w:rPr>
               <w:t>Annexes</w:t>
@@ -2664,7 +2697,7 @@
                 <w:noProof/>
                 <w:webHidden/>
               </w:rPr>
-              <w:instrText xml:space="preserve"> PAGEREF _Toc2175281 \h </w:instrText>
+              <w:instrText xml:space="preserve"> PAGEREF _Toc2525276 \h </w:instrText>
             </w:r>
             <w:r>
               <w:rPr>
@@ -2697,7 +2730,7 @@
         </w:p>
         <w:p>
           <w:pPr>
-            <w:pStyle w:val="TOC2"/>
+            <w:pStyle w:val="TM2"/>
             <w:tabs>
               <w:tab w:val="right" w:leader="dot" w:pos="9062"/>
             </w:tabs>
@@ -2707,10 +2740,10 @@
               <w:lang w:eastAsia="fr-FR"/>
             </w:rPr>
           </w:pPr>
-          <w:hyperlink w:anchor="_Toc2175282" w:history="1">
-            <w:r>
-              <w:rPr>
-                <w:rStyle w:val="Hyperlink"/>
+          <w:hyperlink w:anchor="_Toc2525277" w:history="1">
+            <w:r>
+              <w:rPr>
+                <w:rStyle w:val="Lienhypertexte"/>
                 <w:noProof/>
               </w:rPr>
               <w:t>Lien vers le rapport de projet</w:t>
@@ -2734,7 +2767,7 @@
                 <w:noProof/>
                 <w:webHidden/>
               </w:rPr>
-              <w:instrText xml:space="preserve"> PAGEREF _Toc2175282 \h </w:instrText>
+              <w:instrText xml:space="preserve"> PAGEREF _Toc2525277 \h </w:instrText>
             </w:r>
             <w:r>
               <w:rPr>
@@ -2767,7 +2800,7 @@
         </w:p>
         <w:p>
           <w:pPr>
-            <w:pStyle w:val="TOC2"/>
+            <w:pStyle w:val="TM2"/>
             <w:tabs>
               <w:tab w:val="right" w:leader="dot" w:pos="9062"/>
             </w:tabs>
@@ -2777,10 +2810,10 @@
               <w:lang w:eastAsia="fr-FR"/>
             </w:rPr>
           </w:pPr>
-          <w:hyperlink w:anchor="_Toc2175283" w:history="1">
-            <w:r>
-              <w:rPr>
-                <w:rStyle w:val="Hyperlink"/>
+          <w:hyperlink w:anchor="_Toc2525278" w:history="1">
+            <w:r>
+              <w:rPr>
+                <w:rStyle w:val="Lienhypertexte"/>
                 <w:noProof/>
               </w:rPr>
               <w:t>Lien vers le diaporama de soutenance</w:t>
@@ -2804,7 +2837,7 @@
                 <w:noProof/>
                 <w:webHidden/>
               </w:rPr>
-              <w:instrText xml:space="preserve"> PAGEREF _Toc2175283 \h </w:instrText>
+              <w:instrText xml:space="preserve"> PAGEREF _Toc2525278 \h </w:instrText>
             </w:r>
             <w:r>
               <w:rPr>
@@ -2837,7 +2870,7 @@
         </w:p>
         <w:p>
           <w:pPr>
-            <w:pStyle w:val="TOC2"/>
+            <w:pStyle w:val="TM2"/>
             <w:tabs>
               <w:tab w:val="right" w:leader="dot" w:pos="9062"/>
             </w:tabs>
@@ -2847,10 +2880,10 @@
               <w:lang w:eastAsia="fr-FR"/>
             </w:rPr>
           </w:pPr>
-          <w:hyperlink w:anchor="_Toc2175284" w:history="1">
-            <w:r>
-              <w:rPr>
-                <w:rStyle w:val="Hyperlink"/>
+          <w:hyperlink w:anchor="_Toc2525279" w:history="1">
+            <w:r>
+              <w:rPr>
+                <w:rStyle w:val="Lienhypertexte"/>
                 <w:noProof/>
               </w:rPr>
               <w:t>Lien vers le poster</w:t>
@@ -2874,7 +2907,7 @@
                 <w:noProof/>
                 <w:webHidden/>
               </w:rPr>
-              <w:instrText xml:space="preserve"> PAGEREF _Toc2175284 \h </w:instrText>
+              <w:instrText xml:space="preserve"> PAGEREF _Toc2525279 \h </w:instrText>
             </w:r>
             <w:r>
               <w:rPr>
@@ -2907,7 +2940,7 @@
         </w:p>
         <w:p>
           <w:pPr>
-            <w:pStyle w:val="TOC2"/>
+            <w:pStyle w:val="TM2"/>
             <w:tabs>
               <w:tab w:val="right" w:leader="dot" w:pos="9062"/>
             </w:tabs>
@@ -2917,10 +2950,10 @@
               <w:lang w:eastAsia="fr-FR"/>
             </w:rPr>
           </w:pPr>
-          <w:hyperlink w:anchor="_Toc2175285" w:history="1">
-            <w:r>
-              <w:rPr>
-                <w:rStyle w:val="Hyperlink"/>
+          <w:hyperlink w:anchor="_Toc2525280" w:history="1">
+            <w:r>
+              <w:rPr>
+                <w:rStyle w:val="Lienhypertexte"/>
                 <w:noProof/>
               </w:rPr>
               <w:t>Lien vers le cahier d’analyse</w:t>
@@ -2944,7 +2977,7 @@
                 <w:noProof/>
                 <w:webHidden/>
               </w:rPr>
-              <w:instrText xml:space="preserve"> PAGEREF _Toc2175285 \h </w:instrText>
+              <w:instrText xml:space="preserve"> PAGEREF _Toc2525280 \h </w:instrText>
             </w:r>
             <w:r>
               <w:rPr>
@@ -2977,7 +3010,7 @@
         </w:p>
         <w:p>
           <w:pPr>
-            <w:pStyle w:val="TOC2"/>
+            <w:pStyle w:val="TM2"/>
             <w:tabs>
               <w:tab w:val="right" w:leader="dot" w:pos="9062"/>
             </w:tabs>
@@ -2987,10 +3020,10 @@
               <w:lang w:eastAsia="fr-FR"/>
             </w:rPr>
           </w:pPr>
-          <w:hyperlink w:anchor="_Toc2175286" w:history="1">
-            <w:r>
-              <w:rPr>
-                <w:rStyle w:val="Hyperlink"/>
+          <w:hyperlink w:anchor="_Toc2525281" w:history="1">
+            <w:r>
+              <w:rPr>
+                <w:rStyle w:val="Lienhypertexte"/>
                 <w:noProof/>
               </w:rPr>
               <w:t>Lien vers le cahier de spécification</w:t>
@@ -3014,7 +3047,7 @@
                 <w:noProof/>
                 <w:webHidden/>
               </w:rPr>
-              <w:instrText xml:space="preserve"> PAGEREF _Toc2175286 \h </w:instrText>
+              <w:instrText xml:space="preserve"> PAGEREF _Toc2525281 \h </w:instrText>
             </w:r>
             <w:r>
               <w:rPr>
@@ -3047,7 +3080,7 @@
         </w:p>
         <w:p>
           <w:pPr>
-            <w:pStyle w:val="TOC2"/>
+            <w:pStyle w:val="TM2"/>
             <w:tabs>
               <w:tab w:val="right" w:leader="dot" w:pos="9062"/>
             </w:tabs>
@@ -3057,10 +3090,10 @@
               <w:lang w:eastAsia="fr-FR"/>
             </w:rPr>
           </w:pPr>
-          <w:hyperlink w:anchor="_Toc2175287" w:history="1">
-            <w:r>
-              <w:rPr>
-                <w:rStyle w:val="Hyperlink"/>
+          <w:hyperlink w:anchor="_Toc2525282" w:history="1">
+            <w:r>
+              <w:rPr>
+                <w:rStyle w:val="Lienhypertexte"/>
                 <w:noProof/>
               </w:rPr>
               <w:t>Lien vers le cahier des charges</w:t>
@@ -3084,7 +3117,7 @@
                 <w:noProof/>
                 <w:webHidden/>
               </w:rPr>
-              <w:instrText xml:space="preserve"> PAGEREF _Toc2175287 \h </w:instrText>
+              <w:instrText xml:space="preserve"> PAGEREF _Toc2525282 \h </w:instrText>
             </w:r>
             <w:r>
               <w:rPr>
@@ -3117,7 +3150,7 @@
         </w:p>
         <w:p>
           <w:pPr>
-            <w:pStyle w:val="TOC2"/>
+            <w:pStyle w:val="TM2"/>
             <w:tabs>
               <w:tab w:val="right" w:leader="dot" w:pos="9062"/>
             </w:tabs>
@@ -3127,10 +3160,10 @@
               <w:lang w:eastAsia="fr-FR"/>
             </w:rPr>
           </w:pPr>
-          <w:hyperlink w:anchor="_Toc2175288" w:history="1">
-            <w:r>
-              <w:rPr>
-                <w:rStyle w:val="Hyperlink"/>
+          <w:hyperlink w:anchor="_Toc2525283" w:history="1">
+            <w:r>
+              <w:rPr>
+                <w:rStyle w:val="Lienhypertexte"/>
                 <w:noProof/>
               </w:rPr>
               <w:t>Lien de la vidéo de démonstration</w:t>
@@ -3154,7 +3187,7 @@
                 <w:noProof/>
                 <w:webHidden/>
               </w:rPr>
-              <w:instrText xml:space="preserve"> PAGEREF _Toc2175288 \h </w:instrText>
+              <w:instrText xml:space="preserve"> PAGEREF _Toc2525283 \h </w:instrText>
             </w:r>
             <w:r>
               <w:rPr>
@@ -3187,7 +3220,7 @@
         </w:p>
         <w:p>
           <w:pPr>
-            <w:pStyle w:val="TOC2"/>
+            <w:pStyle w:val="TM2"/>
             <w:tabs>
               <w:tab w:val="right" w:leader="dot" w:pos="9062"/>
             </w:tabs>
@@ -3197,10 +3230,290 @@
               <w:lang w:eastAsia="fr-FR"/>
             </w:rPr>
           </w:pPr>
-          <w:hyperlink w:anchor="_Toc2175289" w:history="1">
-            <w:r>
-              <w:rPr>
-                <w:rStyle w:val="Hyperlink"/>
+          <w:hyperlink w:anchor="_Toc2525284" w:history="1">
+            <w:r>
+              <w:rPr>
+                <w:rStyle w:val="Lienhypertexte"/>
+                <w:noProof/>
+              </w:rPr>
+              <w:t>Lien du manuel utilisateur</w:t>
+            </w:r>
+            <w:r>
+              <w:rPr>
+                <w:noProof/>
+                <w:webHidden/>
+              </w:rPr>
+              <w:tab/>
+            </w:r>
+            <w:r>
+              <w:rPr>
+                <w:noProof/>
+                <w:webHidden/>
+              </w:rPr>
+              <w:fldChar w:fldCharType="begin"/>
+            </w:r>
+            <w:r>
+              <w:rPr>
+                <w:noProof/>
+                <w:webHidden/>
+              </w:rPr>
+              <w:instrText xml:space="preserve"> PAGEREF _Toc2525284 \h </w:instrText>
+            </w:r>
+            <w:r>
+              <w:rPr>
+                <w:noProof/>
+                <w:webHidden/>
+              </w:rPr>
+            </w:r>
+            <w:r>
+              <w:rPr>
+                <w:noProof/>
+                <w:webHidden/>
+              </w:rPr>
+              <w:fldChar w:fldCharType="separate"/>
+            </w:r>
+            <w:r>
+              <w:rPr>
+                <w:noProof/>
+                <w:webHidden/>
+              </w:rPr>
+              <w:t>7</w:t>
+            </w:r>
+            <w:r>
+              <w:rPr>
+                <w:noProof/>
+                <w:webHidden/>
+              </w:rPr>
+              <w:fldChar w:fldCharType="end"/>
+            </w:r>
+          </w:hyperlink>
+        </w:p>
+        <w:p>
+          <w:pPr>
+            <w:pStyle w:val="TM2"/>
+            <w:tabs>
+              <w:tab w:val="right" w:leader="dot" w:pos="9062"/>
+            </w:tabs>
+            <w:rPr>
+              <w:rFonts w:asciiTheme="minorHAnsi" w:eastAsiaTheme="minorEastAsia" w:hAnsiTheme="minorHAnsi"/>
+              <w:noProof/>
+              <w:lang w:eastAsia="fr-FR"/>
+            </w:rPr>
+          </w:pPr>
+          <w:hyperlink w:anchor="_Toc2525285" w:history="1">
+            <w:r>
+              <w:rPr>
+                <w:rStyle w:val="Lienhypertexte"/>
+                <w:noProof/>
+              </w:rPr>
+              <w:t>Lien du manuel administrateur</w:t>
+            </w:r>
+            <w:r>
+              <w:rPr>
+                <w:noProof/>
+                <w:webHidden/>
+              </w:rPr>
+              <w:tab/>
+            </w:r>
+            <w:r>
+              <w:rPr>
+                <w:noProof/>
+                <w:webHidden/>
+              </w:rPr>
+              <w:fldChar w:fldCharType="begin"/>
+            </w:r>
+            <w:r>
+              <w:rPr>
+                <w:noProof/>
+                <w:webHidden/>
+              </w:rPr>
+              <w:instrText xml:space="preserve"> PAGEREF _Toc2525285 \h </w:instrText>
+            </w:r>
+            <w:r>
+              <w:rPr>
+                <w:noProof/>
+                <w:webHidden/>
+              </w:rPr>
+            </w:r>
+            <w:r>
+              <w:rPr>
+                <w:noProof/>
+                <w:webHidden/>
+              </w:rPr>
+              <w:fldChar w:fldCharType="separate"/>
+            </w:r>
+            <w:r>
+              <w:rPr>
+                <w:noProof/>
+                <w:webHidden/>
+              </w:rPr>
+              <w:t>7</w:t>
+            </w:r>
+            <w:r>
+              <w:rPr>
+                <w:noProof/>
+                <w:webHidden/>
+              </w:rPr>
+              <w:fldChar w:fldCharType="end"/>
+            </w:r>
+          </w:hyperlink>
+        </w:p>
+        <w:p>
+          <w:pPr>
+            <w:pStyle w:val="TM2"/>
+            <w:tabs>
+              <w:tab w:val="right" w:leader="dot" w:pos="9062"/>
+            </w:tabs>
+            <w:rPr>
+              <w:rFonts w:asciiTheme="minorHAnsi" w:eastAsiaTheme="minorEastAsia" w:hAnsiTheme="minorHAnsi"/>
+              <w:noProof/>
+              <w:lang w:eastAsia="fr-FR"/>
+            </w:rPr>
+          </w:pPr>
+          <w:hyperlink w:anchor="_Toc2525286" w:history="1">
+            <w:r>
+              <w:rPr>
+                <w:rStyle w:val="Lienhypertexte"/>
+                <w:noProof/>
+              </w:rPr>
+              <w:t>Lien du manuel mainteneur</w:t>
+            </w:r>
+            <w:r>
+              <w:rPr>
+                <w:noProof/>
+                <w:webHidden/>
+              </w:rPr>
+              <w:tab/>
+            </w:r>
+            <w:r>
+              <w:rPr>
+                <w:noProof/>
+                <w:webHidden/>
+              </w:rPr>
+              <w:fldChar w:fldCharType="begin"/>
+            </w:r>
+            <w:r>
+              <w:rPr>
+                <w:noProof/>
+                <w:webHidden/>
+              </w:rPr>
+              <w:instrText xml:space="preserve"> PAGEREF _Toc2525286 \h </w:instrText>
+            </w:r>
+            <w:r>
+              <w:rPr>
+                <w:noProof/>
+                <w:webHidden/>
+              </w:rPr>
+            </w:r>
+            <w:r>
+              <w:rPr>
+                <w:noProof/>
+                <w:webHidden/>
+              </w:rPr>
+              <w:fldChar w:fldCharType="separate"/>
+            </w:r>
+            <w:r>
+              <w:rPr>
+                <w:noProof/>
+                <w:webHidden/>
+              </w:rPr>
+              <w:t>7</w:t>
+            </w:r>
+            <w:r>
+              <w:rPr>
+                <w:noProof/>
+                <w:webHidden/>
+              </w:rPr>
+              <w:fldChar w:fldCharType="end"/>
+            </w:r>
+          </w:hyperlink>
+        </w:p>
+        <w:p>
+          <w:pPr>
+            <w:pStyle w:val="TM2"/>
+            <w:tabs>
+              <w:tab w:val="right" w:leader="dot" w:pos="9062"/>
+            </w:tabs>
+            <w:rPr>
+              <w:rFonts w:asciiTheme="minorHAnsi" w:eastAsiaTheme="minorEastAsia" w:hAnsiTheme="minorHAnsi"/>
+              <w:noProof/>
+              <w:lang w:eastAsia="fr-FR"/>
+            </w:rPr>
+          </w:pPr>
+          <w:hyperlink w:anchor="_Toc2525287" w:history="1">
+            <w:r>
+              <w:rPr>
+                <w:rStyle w:val="Lienhypertexte"/>
+                <w:noProof/>
+              </w:rPr>
+              <w:t>Lien du manuel développeur</w:t>
+            </w:r>
+            <w:r>
+              <w:rPr>
+                <w:noProof/>
+                <w:webHidden/>
+              </w:rPr>
+              <w:tab/>
+            </w:r>
+            <w:r>
+              <w:rPr>
+                <w:noProof/>
+                <w:webHidden/>
+              </w:rPr>
+              <w:fldChar w:fldCharType="begin"/>
+            </w:r>
+            <w:r>
+              <w:rPr>
+                <w:noProof/>
+                <w:webHidden/>
+              </w:rPr>
+              <w:instrText xml:space="preserve"> PAGEREF _Toc2525287 \h </w:instrText>
+            </w:r>
+            <w:r>
+              <w:rPr>
+                <w:noProof/>
+                <w:webHidden/>
+              </w:rPr>
+            </w:r>
+            <w:r>
+              <w:rPr>
+                <w:noProof/>
+                <w:webHidden/>
+              </w:rPr>
+              <w:fldChar w:fldCharType="separate"/>
+            </w:r>
+            <w:r>
+              <w:rPr>
+                <w:noProof/>
+                <w:webHidden/>
+              </w:rPr>
+              <w:t>7</w:t>
+            </w:r>
+            <w:r>
+              <w:rPr>
+                <w:noProof/>
+                <w:webHidden/>
+              </w:rPr>
+              <w:fldChar w:fldCharType="end"/>
+            </w:r>
+          </w:hyperlink>
+        </w:p>
+        <w:p>
+          <w:pPr>
+            <w:pStyle w:val="TM2"/>
+            <w:tabs>
+              <w:tab w:val="right" w:leader="dot" w:pos="9062"/>
+            </w:tabs>
+            <w:rPr>
+              <w:rFonts w:asciiTheme="minorHAnsi" w:eastAsiaTheme="minorEastAsia" w:hAnsiTheme="minorHAnsi"/>
+              <w:noProof/>
+              <w:lang w:eastAsia="fr-FR"/>
+            </w:rPr>
+          </w:pPr>
+          <w:hyperlink w:anchor="_Toc2525288" w:history="1">
+            <w:r>
+              <w:rPr>
+                <w:rStyle w:val="Lienhypertexte"/>
                 <w:noProof/>
               </w:rPr>
               <w:t>Lien vers le projet GitHub</w:t>
@@ -3224,7 +3537,7 @@
                 <w:noProof/>
                 <w:webHidden/>
               </w:rPr>
-              <w:instrText xml:space="preserve"> PAGEREF _Toc2175289 \h </w:instrText>
+              <w:instrText xml:space="preserve"> PAGEREF _Toc2525288 \h </w:instrText>
             </w:r>
             <w:r>
               <w:rPr>
@@ -3281,9 +3594,9 @@
     </w:p>
     <w:p>
       <w:pPr>
-        <w:pStyle w:val="Heading1"/>
-      </w:pPr>
-      <w:bookmarkStart w:id="1" w:name="_Toc2175264"/>
+        <w:pStyle w:val="Titre1"/>
+      </w:pPr>
+      <w:bookmarkStart w:id="1" w:name="_Toc2525259"/>
       <w:r>
         <w:lastRenderedPageBreak/>
         <w:t>Introduction</w:t>
@@ -3370,9 +3683,9 @@
     </w:p>
     <w:p>
       <w:pPr>
-        <w:pStyle w:val="Heading1"/>
-      </w:pPr>
-      <w:bookmarkStart w:id="2" w:name="_Toc2175265"/>
+        <w:pStyle w:val="Titre1"/>
+      </w:pPr>
+      <w:bookmarkStart w:id="2" w:name="_Toc2525260"/>
       <w:r>
         <w:lastRenderedPageBreak/>
         <w:t>Livrables</w:t>
@@ -3388,33 +3701,24 @@
     <w:p/>
     <w:p>
       <w:pPr>
-        <w:pStyle w:val="Heading2"/>
-      </w:pPr>
-      <w:bookmarkStart w:id="3" w:name="_Toc2175266"/>
-      <w:r>
-        <w:t>Cahier de</w:t>
-      </w:r>
-      <w:r>
-        <w:t>s charges</w:t>
+        <w:pStyle w:val="Titre2"/>
+      </w:pPr>
+      <w:bookmarkStart w:id="3" w:name="_Toc2525261"/>
+      <w:r>
+        <w:t>Cahier des charges</w:t>
       </w:r>
       <w:bookmarkEnd w:id="3"/>
     </w:p>
     <w:p/>
     <w:p>
       <w:r>
-        <w:t>Le cahier de</w:t>
-      </w:r>
-      <w:r>
-        <w:t xml:space="preserve">s charges décrit le besoin du client, sa </w:t>
+        <w:t xml:space="preserve">Le cahier des charges décrit le besoin du client, sa </w:t>
       </w:r>
       <w:r>
         <w:t>vision globale du projet</w:t>
       </w:r>
       <w:r>
-        <w:t xml:space="preserve"> et les différents critères que les personnes en charge du projet devront prendre en compte.</w:t>
-      </w:r>
-      <w:r>
-        <w:t xml:space="preserve"> Ce document est destiné aux personnes </w:t>
+        <w:t xml:space="preserve"> et les différents critères que les personnes en charge du projet devront prendre en compte. Ce document est destiné aux personnes </w:t>
       </w:r>
       <w:r>
         <w:t>souhaitant répondre au besoin du client, en choisissant les bonnes technologies qui corresponds aux critères et au besoin du client</w:t>
@@ -3426,9 +3730,9 @@
     <w:p/>
     <w:p>
       <w:pPr>
-        <w:pStyle w:val="Heading2"/>
-      </w:pPr>
-      <w:bookmarkStart w:id="4" w:name="_Toc2175267"/>
+        <w:pStyle w:val="Titre2"/>
+      </w:pPr>
+      <w:bookmarkStart w:id="4" w:name="_Toc2525262"/>
       <w:r>
         <w:t>Cahier de spécification</w:t>
       </w:r>
@@ -3443,9 +3747,9 @@
     <w:p/>
     <w:p>
       <w:pPr>
-        <w:pStyle w:val="Heading2"/>
-      </w:pPr>
-      <w:bookmarkStart w:id="5" w:name="_Toc2175268"/>
+        <w:pStyle w:val="Titre2"/>
+      </w:pPr>
+      <w:bookmarkStart w:id="5" w:name="_Toc2525263"/>
       <w:r>
         <w:t>Cahier d’analyse</w:t>
       </w:r>
@@ -3463,9 +3767,9 @@
     <w:p/>
     <w:p>
       <w:pPr>
-        <w:pStyle w:val="Heading2"/>
-      </w:pPr>
-      <w:bookmarkStart w:id="6" w:name="_Toc2175269"/>
+        <w:pStyle w:val="Titre2"/>
+      </w:pPr>
+      <w:bookmarkStart w:id="6" w:name="_Toc2525264"/>
       <w:r>
         <w:t>Rapport</w:t>
       </w:r>
@@ -3480,9 +3784,9 @@
     <w:p/>
     <w:p>
       <w:pPr>
-        <w:pStyle w:val="Heading2"/>
-      </w:pPr>
-      <w:bookmarkStart w:id="7" w:name="_Toc2175270"/>
+        <w:pStyle w:val="Titre2"/>
+      </w:pPr>
+      <w:bookmarkStart w:id="7" w:name="_Toc2525265"/>
       <w:r>
         <w:t>Manuel d’utilisateur</w:t>
       </w:r>
@@ -3497,9 +3801,9 @@
     <w:p/>
     <w:p>
       <w:pPr>
-        <w:pStyle w:val="Heading2"/>
-      </w:pPr>
-      <w:bookmarkStart w:id="8" w:name="_Toc2175271"/>
+        <w:pStyle w:val="Titre2"/>
+      </w:pPr>
+      <w:bookmarkStart w:id="8" w:name="_Toc2525266"/>
       <w:r>
         <w:lastRenderedPageBreak/>
         <w:t>Manuel d’administrateur</w:t>
@@ -3515,9 +3819,9 @@
     <w:p/>
     <w:p>
       <w:pPr>
-        <w:pStyle w:val="Heading2"/>
-      </w:pPr>
-      <w:bookmarkStart w:id="9" w:name="_Toc2175272"/>
+        <w:pStyle w:val="Titre2"/>
+      </w:pPr>
+      <w:bookmarkStart w:id="9" w:name="_Toc2525267"/>
       <w:r>
         <w:t>Manuel de développeur</w:t>
       </w:r>
@@ -3538,9 +3842,9 @@
     <w:p/>
     <w:p>
       <w:pPr>
-        <w:pStyle w:val="Heading2"/>
-      </w:pPr>
-      <w:bookmarkStart w:id="10" w:name="_Toc2175273"/>
+        <w:pStyle w:val="Titre2"/>
+      </w:pPr>
+      <w:bookmarkStart w:id="10" w:name="_Toc2525268"/>
       <w:r>
         <w:t>Manuel de mainteneur</w:t>
       </w:r>
@@ -3561,9 +3865,9 @@
     <w:p/>
     <w:p>
       <w:pPr>
-        <w:pStyle w:val="Heading2"/>
-      </w:pPr>
-      <w:bookmarkStart w:id="11" w:name="_Toc2175274"/>
+        <w:pStyle w:val="Titre2"/>
+      </w:pPr>
+      <w:bookmarkStart w:id="11" w:name="_Toc2525269"/>
       <w:r>
         <w:t>Plannings</w:t>
       </w:r>
@@ -3578,9 +3882,9 @@
     <w:p/>
     <w:p>
       <w:pPr>
-        <w:pStyle w:val="Heading2"/>
-      </w:pPr>
-      <w:bookmarkStart w:id="12" w:name="_Toc2175275"/>
+        <w:pStyle w:val="Titre2"/>
+      </w:pPr>
+      <w:bookmarkStart w:id="12" w:name="_Toc2525270"/>
       <w:r>
         <w:t>Vidéo</w:t>
       </w:r>
@@ -3595,9 +3899,9 @@
     <w:p/>
     <w:p>
       <w:pPr>
-        <w:pStyle w:val="Heading2"/>
-      </w:pPr>
-      <w:bookmarkStart w:id="13" w:name="_Toc2175276"/>
+        <w:pStyle w:val="Titre2"/>
+      </w:pPr>
+      <w:bookmarkStart w:id="13" w:name="_Toc2525271"/>
       <w:r>
         <w:t>Poster</w:t>
       </w:r>
@@ -3627,9 +3931,9 @@
     </w:p>
     <w:p>
       <w:pPr>
-        <w:pStyle w:val="Heading2"/>
-      </w:pPr>
-      <w:bookmarkStart w:id="14" w:name="_Toc2175277"/>
+        <w:pStyle w:val="Titre2"/>
+      </w:pPr>
+      <w:bookmarkStart w:id="14" w:name="_Toc2525272"/>
       <w:r>
         <w:lastRenderedPageBreak/>
         <w:t>Application Web</w:t>
@@ -3656,9 +3960,9 @@
     <w:p/>
     <w:p>
       <w:pPr>
-        <w:pStyle w:val="Heading3"/>
-      </w:pPr>
-      <w:bookmarkStart w:id="15" w:name="_Toc2175278"/>
+        <w:pStyle w:val="Titre3"/>
+      </w:pPr>
+      <w:bookmarkStart w:id="15" w:name="_Toc2525273"/>
       <w:r>
         <w:t>Front-End</w:t>
       </w:r>
@@ -3690,9 +3994,9 @@
     <w:p/>
     <w:p>
       <w:pPr>
-        <w:pStyle w:val="Heading3"/>
-      </w:pPr>
-      <w:bookmarkStart w:id="16" w:name="_Toc2175279"/>
+        <w:pStyle w:val="Titre3"/>
+      </w:pPr>
+      <w:bookmarkStart w:id="16" w:name="_Toc2525274"/>
       <w:r>
         <w:t>Back</w:t>
       </w:r>
@@ -3724,9 +4028,9 @@
     <w:p/>
     <w:p>
       <w:pPr>
-        <w:pStyle w:val="Heading3"/>
-      </w:pPr>
-      <w:bookmarkStart w:id="17" w:name="_Toc2175280"/>
+        <w:pStyle w:val="Titre3"/>
+      </w:pPr>
+      <w:bookmarkStart w:id="17" w:name="_Toc2525275"/>
       <w:r>
         <w:t>Base de données</w:t>
       </w:r>
@@ -3763,9 +4067,9 @@
     </w:p>
     <w:p>
       <w:pPr>
-        <w:pStyle w:val="Heading1"/>
-      </w:pPr>
-      <w:bookmarkStart w:id="18" w:name="_Toc2175281"/>
+        <w:pStyle w:val="Titre1"/>
+      </w:pPr>
+      <w:bookmarkStart w:id="18" w:name="_Toc2525276"/>
       <w:r>
         <w:lastRenderedPageBreak/>
         <w:t>Annexes</w:t>
@@ -3776,7 +4080,7 @@
     <w:bookmarkStart w:id="19" w:name="_Hlk2173293"/>
     <w:p>
       <w:pPr>
-        <w:pStyle w:val="Heading2"/>
+        <w:pStyle w:val="Titre2"/>
         <w:rPr>
           <w:color w:val="833C0B" w:themeColor="hyperlink"/>
           <w:u w:val="single"/>
@@ -3784,38 +4088,33 @@
       </w:pPr>
       <w:r>
         <w:rPr>
-          <w:rStyle w:val="Hyperlink"/>
+          <w:rStyle w:val="Lienhypertexte"/>
         </w:rPr>
         <w:fldChar w:fldCharType="begin"/>
       </w:r>
       <w:r>
         <w:rPr>
-          <w:rStyle w:val="Hyperlink"/>
+          <w:rStyle w:val="Lienhypertexte"/>
         </w:rPr>
         <w:instrText xml:space="preserve"> HYPERLINK "https://github.com/TheIndependentBrotherhood/tis/blob/master/Docs/Rapport_de_projet.pdf" </w:instrText>
       </w:r>
       <w:r>
         <w:rPr>
-          <w:rStyle w:val="Hyperlink"/>
-        </w:rPr>
-      </w:r>
-      <w:r>
-        <w:rPr>
-          <w:rStyle w:val="Hyperlink"/>
+          <w:rStyle w:val="Lienhypertexte"/>
         </w:rPr>
         <w:fldChar w:fldCharType="separate"/>
       </w:r>
-      <w:bookmarkStart w:id="20" w:name="_Toc2175282"/>
+      <w:bookmarkStart w:id="20" w:name="_Toc2525277"/>
       <w:r>
         <w:rPr>
-          <w:rStyle w:val="Hyperlink"/>
+          <w:rStyle w:val="Lienhypertexte"/>
         </w:rPr>
         <w:t>Lien vers le rapport de projet</w:t>
       </w:r>
       <w:bookmarkEnd w:id="20"/>
       <w:r>
         <w:rPr>
-          <w:rStyle w:val="Hyperlink"/>
+          <w:rStyle w:val="Lienhypertexte"/>
         </w:rPr>
         <w:fldChar w:fldCharType="end"/>
       </w:r>
@@ -3824,16 +4123,16 @@
     <w:p/>
     <w:p>
       <w:pPr>
-        <w:pStyle w:val="Heading2"/>
+        <w:pStyle w:val="Titre2"/>
         <w:rPr>
-          <w:rStyle w:val="Hyperlink"/>
+          <w:rStyle w:val="Lienhypertexte"/>
         </w:rPr>
       </w:pPr>
       <w:hyperlink r:id="rId10" w:history="1">
-        <w:bookmarkStart w:id="21" w:name="_Toc2175283"/>
+        <w:bookmarkStart w:id="21" w:name="_Toc2525278"/>
         <w:r>
           <w:rPr>
-            <w:rStyle w:val="Hyperlink"/>
+            <w:rStyle w:val="Lienhypertexte"/>
           </w:rPr>
           <w:t>Lien vers le diaporama de soutenance</w:t>
         </w:r>
@@ -3843,16 +4142,16 @@
     <w:p/>
     <w:p>
       <w:pPr>
-        <w:pStyle w:val="Heading2"/>
+        <w:pStyle w:val="Titre2"/>
         <w:rPr>
-          <w:rStyle w:val="Hyperlink"/>
+          <w:rStyle w:val="Lienhypertexte"/>
         </w:rPr>
       </w:pPr>
       <w:hyperlink r:id="rId11" w:history="1">
-        <w:bookmarkStart w:id="22" w:name="_Toc2175284"/>
+        <w:bookmarkStart w:id="22" w:name="_Toc2525279"/>
         <w:r>
           <w:rPr>
-            <w:rStyle w:val="Hyperlink"/>
+            <w:rStyle w:val="Lienhypertexte"/>
           </w:rPr>
           <w:t>Lien vers le poster</w:t>
         </w:r>
@@ -3862,13 +4161,13 @@
     <w:p/>
     <w:p>
       <w:pPr>
-        <w:pStyle w:val="Heading2"/>
+        <w:pStyle w:val="Titre2"/>
       </w:pPr>
       <w:hyperlink r:id="rId12" w:history="1">
-        <w:bookmarkStart w:id="23" w:name="_Toc2175285"/>
+        <w:bookmarkStart w:id="23" w:name="_Toc2525280"/>
         <w:r>
           <w:rPr>
-            <w:rStyle w:val="Hyperlink"/>
+            <w:rStyle w:val="Lienhypertexte"/>
           </w:rPr>
           <w:t>Lien vers le cahier d’analyse</w:t>
         </w:r>
@@ -3878,13 +4177,13 @@
     <w:p/>
     <w:p>
       <w:pPr>
-        <w:pStyle w:val="Heading2"/>
+        <w:pStyle w:val="Titre2"/>
       </w:pPr>
       <w:hyperlink r:id="rId13" w:history="1">
-        <w:bookmarkStart w:id="24" w:name="_Toc2175286"/>
+        <w:bookmarkStart w:id="24" w:name="_Toc2525281"/>
         <w:r>
           <w:rPr>
-            <w:rStyle w:val="Hyperlink"/>
+            <w:rStyle w:val="Lienhypertexte"/>
           </w:rPr>
           <w:t>Lien vers le cahier de spécification</w:t>
         </w:r>
@@ -3894,13 +4193,13 @@
     <w:p/>
     <w:p>
       <w:pPr>
-        <w:pStyle w:val="Heading2"/>
+        <w:pStyle w:val="Titre2"/>
       </w:pPr>
       <w:hyperlink r:id="rId14" w:history="1">
-        <w:bookmarkStart w:id="25" w:name="_Toc2175287"/>
+        <w:bookmarkStart w:id="25" w:name="_Toc2525282"/>
         <w:r>
           <w:rPr>
-            <w:rStyle w:val="Hyperlink"/>
+            <w:rStyle w:val="Lienhypertexte"/>
           </w:rPr>
           <w:t>Lien vers le cahier des charges</w:t>
         </w:r>
@@ -3910,13 +4209,17 @@
     <w:p/>
     <w:p>
       <w:pPr>
-        <w:pStyle w:val="Heading2"/>
+        <w:pStyle w:val="Titre2"/>
+        <w:rPr>
+          <w:color w:val="833C0B" w:themeColor="hyperlink"/>
+          <w:u w:val="single"/>
+        </w:rPr>
       </w:pPr>
       <w:hyperlink r:id="rId15" w:history="1">
-        <w:bookmarkStart w:id="26" w:name="_Toc2175288"/>
+        <w:bookmarkStart w:id="26" w:name="_Toc2525283"/>
         <w:r>
           <w:rPr>
-            <w:rStyle w:val="Hyperlink"/>
+            <w:rStyle w:val="Lienhypertexte"/>
           </w:rPr>
           <w:t>Lien de la vidéo de démonstration</w:t>
         </w:r>
@@ -3926,20 +4229,216 @@
     <w:p/>
     <w:p>
       <w:pPr>
-        <w:pStyle w:val="Heading2"/>
-        <w:rPr>
-          <w:rStyle w:val="Hyperlink"/>
-        </w:rPr>
+        <w:pStyle w:val="Titre2"/>
       </w:pPr>
       <w:hyperlink r:id="rId16" w:history="1">
-        <w:bookmarkStart w:id="27" w:name="_Toc2175289"/>
+        <w:bookmarkStart w:id="27" w:name="_Toc2525284"/>
         <w:r>
           <w:rPr>
-            <w:rStyle w:val="Hyperlink"/>
+            <w:rStyle w:val="Lienhypertexte"/>
+          </w:rPr>
+          <w:t>Lien d</w:t>
+        </w:r>
+        <w:r>
+          <w:rPr>
+            <w:rStyle w:val="Lienhypertexte"/>
+          </w:rPr>
+          <w:t>u manuel utilisateur</w:t>
+        </w:r>
+        <w:bookmarkEnd w:id="27"/>
+        <w:r>
+          <w:rPr>
+            <w:rStyle w:val="Lienhypertexte"/>
+          </w:rPr>
+          <w:t xml:space="preserve"> </w:t>
+        </w:r>
+      </w:hyperlink>
+    </w:p>
+    <w:p/>
+    <w:p>
+      <w:pPr>
+        <w:pStyle w:val="Titre2"/>
+        <w:rPr>
+          <w:rStyle w:val="Lienhypertexte"/>
+        </w:rPr>
+      </w:pPr>
+      <w:r>
+        <w:rPr>
+          <w:rStyle w:val="Lienhypertexte"/>
+        </w:rPr>
+        <w:fldChar w:fldCharType="begin"/>
+      </w:r>
+      <w:r>
+        <w:rPr>
+          <w:rStyle w:val="Lienhypertexte"/>
+        </w:rPr>
+        <w:instrText xml:space="preserve"> HYPERLINK "https://github.com/TheIndependentBrotherhood/tis/blob/master/Docs/Manuels/Manuel_d_administrateur.pdf" </w:instrText>
+      </w:r>
+      <w:r>
+        <w:rPr>
+          <w:rStyle w:val="Lienhypertexte"/>
+        </w:rPr>
+      </w:r>
+      <w:r>
+        <w:rPr>
+          <w:rStyle w:val="Lienhypertexte"/>
+        </w:rPr>
+        <w:fldChar w:fldCharType="separate"/>
+      </w:r>
+      <w:bookmarkStart w:id="28" w:name="_Toc2525285"/>
+      <w:r>
+        <w:rPr>
+          <w:rStyle w:val="Lienhypertexte"/>
+        </w:rPr>
+        <w:t>Lien d</w:t>
+      </w:r>
+      <w:r>
+        <w:rPr>
+          <w:rStyle w:val="Lienhypertexte"/>
+        </w:rPr>
+        <w:t>u manuel administrateur</w:t>
+      </w:r>
+      <w:bookmarkEnd w:id="28"/>
+    </w:p>
+    <w:p>
+      <w:r>
+        <w:rPr>
+          <w:rStyle w:val="Lienhypertexte"/>
+          <w:rFonts w:eastAsiaTheme="majorEastAsia" w:cstheme="majorBidi"/>
+          <w:sz w:val="26"/>
+          <w:szCs w:val="26"/>
+        </w:rPr>
+        <w:fldChar w:fldCharType="end"/>
+      </w:r>
+    </w:p>
+    <w:p>
+      <w:pPr>
+        <w:pStyle w:val="Titre2"/>
+        <w:rPr>
+          <w:rStyle w:val="Lienhypertexte"/>
+        </w:rPr>
+      </w:pPr>
+      <w:r>
+        <w:rPr>
+          <w:rStyle w:val="Lienhypertexte"/>
+        </w:rPr>
+        <w:fldChar w:fldCharType="begin"/>
+      </w:r>
+      <w:r>
+        <w:rPr>
+          <w:rStyle w:val="Lienhypertexte"/>
+        </w:rPr>
+        <w:instrText xml:space="preserve"> HYPERLINK "https://github.com/TheIndependentBrotherhood/tis/blob/master/Docs/Manuels/Manuel_de_mainteneur.pdf" </w:instrText>
+      </w:r>
+      <w:r>
+        <w:rPr>
+          <w:rStyle w:val="Lienhypertexte"/>
+        </w:rPr>
+      </w:r>
+      <w:r>
+        <w:rPr>
+          <w:rStyle w:val="Lienhypertexte"/>
+        </w:rPr>
+        <w:fldChar w:fldCharType="separate"/>
+      </w:r>
+      <w:bookmarkStart w:id="29" w:name="_Toc2525286"/>
+      <w:r>
+        <w:rPr>
+          <w:rStyle w:val="Lienhypertexte"/>
+        </w:rPr>
+        <w:t>Lien d</w:t>
+      </w:r>
+      <w:r>
+        <w:rPr>
+          <w:rStyle w:val="Lienhypertexte"/>
+        </w:rPr>
+        <w:t>u manuel mainteneur</w:t>
+      </w:r>
+      <w:bookmarkEnd w:id="29"/>
+    </w:p>
+    <w:p>
+      <w:r>
+        <w:rPr>
+          <w:rStyle w:val="Lienhypertexte"/>
+          <w:rFonts w:eastAsiaTheme="majorEastAsia" w:cstheme="majorBidi"/>
+          <w:sz w:val="26"/>
+          <w:szCs w:val="26"/>
+        </w:rPr>
+        <w:fldChar w:fldCharType="end"/>
+      </w:r>
+    </w:p>
+    <w:p>
+      <w:pPr>
+        <w:pStyle w:val="Titre2"/>
+        <w:rPr>
+          <w:rStyle w:val="Lienhypertexte"/>
+        </w:rPr>
+      </w:pPr>
+      <w:r>
+        <w:rPr>
+          <w:rStyle w:val="Lienhypertexte"/>
+        </w:rPr>
+        <w:fldChar w:fldCharType="begin"/>
+      </w:r>
+      <w:r>
+        <w:rPr>
+          <w:rStyle w:val="Lienhypertexte"/>
+        </w:rPr>
+        <w:instrText xml:space="preserve"> HYPERLINK "https://github.com/TheIndependentBrotherhood/tis/blob/master/Docs/Manuels/Manuel_de_d%C3%A9veloppeur.pdf" </w:instrText>
+      </w:r>
+      <w:r>
+        <w:rPr>
+          <w:rStyle w:val="Lienhypertexte"/>
+        </w:rPr>
+      </w:r>
+      <w:r>
+        <w:rPr>
+          <w:rStyle w:val="Lienhypertexte"/>
+        </w:rPr>
+        <w:fldChar w:fldCharType="separate"/>
+      </w:r>
+      <w:bookmarkStart w:id="30" w:name="_Toc2525287"/>
+      <w:r>
+        <w:rPr>
+          <w:rStyle w:val="Lienhypertexte"/>
+        </w:rPr>
+        <w:t xml:space="preserve">Lien du manuel </w:t>
+      </w:r>
+      <w:r>
+        <w:rPr>
+          <w:rStyle w:val="Lienhypertexte"/>
+        </w:rPr>
+        <w:t>développeur</w:t>
+      </w:r>
+      <w:bookmarkEnd w:id="30"/>
+    </w:p>
+    <w:p>
+      <w:r>
+        <w:rPr>
+          <w:rStyle w:val="Lienhypertexte"/>
+          <w:rFonts w:eastAsiaTheme="majorEastAsia" w:cstheme="majorBidi"/>
+          <w:sz w:val="26"/>
+          <w:szCs w:val="26"/>
+        </w:rPr>
+        <w:fldChar w:fldCharType="end"/>
+      </w:r>
+    </w:p>
+    <w:p>
+      <w:pPr>
+        <w:pStyle w:val="Titre2"/>
+        <w:rPr>
+          <w:rStyle w:val="Lienhypertexte"/>
+        </w:rPr>
+      </w:pPr>
+      <w:hyperlink r:id="rId17" w:history="1">
+        <w:bookmarkStart w:id="31" w:name="_Toc2525288"/>
+        <w:r>
+          <w:rPr>
+            <w:rStyle w:val="Lienhypertexte"/>
           </w:rPr>
           <w:t>Lien vers le projet GitHub</w:t>
         </w:r>
-        <w:bookmarkEnd w:id="27"/>
+        <w:bookmarkEnd w:id="31"/>
       </w:hyperlink>
     </w:p>
     <w:p>
@@ -3948,12 +4447,12 @@
       </w:pPr>
     </w:p>
     <w:sectPr>
-      <w:headerReference w:type="even" r:id="rId17"/>
-      <w:headerReference w:type="default" r:id="rId18"/>
-      <w:footerReference w:type="even" r:id="rId19"/>
-      <w:footerReference w:type="default" r:id="rId20"/>
-      <w:headerReference w:type="first" r:id="rId21"/>
-      <w:footerReference w:type="first" r:id="rId22"/>
+      <w:headerReference w:type="even" r:id="rId18"/>
+      <w:headerReference w:type="default" r:id="rId19"/>
+      <w:footerReference w:type="even" r:id="rId20"/>
+      <w:footerReference w:type="default" r:id="rId21"/>
+      <w:headerReference w:type="first" r:id="rId22"/>
+      <w:footerReference w:type="first" r:id="rId23"/>
       <w:pgSz w:w="11906" w:h="16838"/>
       <w:pgMar w:top="1417" w:right="1417" w:bottom="1417" w:left="1417" w:header="708" w:footer="708" w:gutter="0"/>
       <w:pgNumType w:start="0"/>
@@ -3966,7 +4465,7 @@
 </file>
 
 <file path=word/endnotes.xml><?xml version="1.0" encoding="utf-8"?>
-<w:endnotes xmlns:wpc="http://schemas.microsoft.com/office/word/2010/wordprocessingCanvas" xmlns:cx="http://schemas.microsoft.com/office/drawing/2014/chartex" xmlns:cx1="http://schemas.microsoft.com/office/drawing/2015/9/8/chartex" xmlns:mc="http://schemas.openxmlformats.org/markup-compatibility/2006" xmlns:o="urn:schemas-microsoft-com:office:office" xmlns:r="http://schemas.openxmlformats.org/officeDocument/2006/relationships" xmlns:m="http://schemas.openxmlformats.org/officeDocument/2006/math" xmlns:v="urn:schemas-microsoft-com:vml" xmlns:wp14="http://schemas.microsoft.com/office/word/2010/wordprocessingDrawing" xmlns:wp="http://schemas.openxmlformats.org/drawingml/2006/wordprocessingDrawing" xmlns:w10="urn:schemas-microsoft-com:office:word" xmlns:w="http://schemas.openxmlformats.org/wordprocessingml/2006/main" xmlns:w14="http://schemas.microsoft.com/office/word/2010/wordml" xmlns:w15="http://schemas.microsoft.com/office/word/2012/wordml" xmlns:w16se="http://schemas.microsoft.com/office/word/2015/wordml/symex" xmlns:wpg="http://schemas.microsoft.com/office/word/2010/wordprocessingGroup" xmlns:wpi="http://schemas.microsoft.com/office/word/2010/wordprocessingInk" xmlns:wne="http://schemas.microsoft.com/office/word/2006/wordml" xmlns:wps="http://schemas.microsoft.com/office/word/2010/wordprocessingShape" mc:Ignorable="w14 w15 w16se wp14">
+<w:endnotes xmlns:wpc="http://schemas.microsoft.com/office/word/2010/wordprocessingCanvas" xmlns:cx="http://schemas.microsoft.com/office/drawing/2014/chartex" xmlns:cx1="http://schemas.microsoft.com/office/drawing/2015/9/8/chartex" xmlns:cx2="http://schemas.microsoft.com/office/drawing/2015/10/21/chartex" xmlns:cx3="http://schemas.microsoft.com/office/drawing/2016/5/9/chartex" xmlns:cx4="http://schemas.microsoft.com/office/drawing/2016/5/10/chartex" xmlns:cx5="http://schemas.microsoft.com/office/drawing/2016/5/11/chartex" xmlns:cx6="http://schemas.microsoft.com/office/drawing/2016/5/12/chartex" xmlns:cx7="http://schemas.microsoft.com/office/drawing/2016/5/13/chartex" xmlns:cx8="http://schemas.microsoft.com/office/drawing/2016/5/14/chartex" xmlns:mc="http://schemas.openxmlformats.org/markup-compatibility/2006" xmlns:aink="http://schemas.microsoft.com/office/drawing/2016/ink" xmlns:am3d="http://schemas.microsoft.com/office/drawing/2017/model3d" xmlns:o="urn:schemas-microsoft-com:office:office" xmlns:r="http://schemas.openxmlformats.org/officeDocument/2006/relationships" xmlns:m="http://schemas.openxmlformats.org/officeDocument/2006/math" xmlns:v="urn:schemas-microsoft-com:vml" xmlns:wp14="http://schemas.microsoft.com/office/word/2010/wordprocessingDrawing" xmlns:wp="http://schemas.openxmlformats.org/drawingml/2006/wordprocessingDrawing" xmlns:w10="urn:schemas-microsoft-com:office:word" xmlns:w="http://schemas.openxmlformats.org/wordprocessingml/2006/main" xmlns:w14="http://schemas.microsoft.com/office/word/2010/wordml" xmlns:w15="http://schemas.microsoft.com/office/word/2012/wordml" xmlns:w16cid="http://schemas.microsoft.com/office/word/2016/wordml/cid" xmlns:w16se="http://schemas.microsoft.com/office/word/2015/wordml/symex" xmlns:wpg="http://schemas.microsoft.com/office/word/2010/wordprocessingGroup" xmlns:wpi="http://schemas.microsoft.com/office/word/2010/wordprocessingInk" xmlns:wne="http://schemas.microsoft.com/office/word/2006/wordml" xmlns:wps="http://schemas.microsoft.com/office/word/2010/wordprocessingShape" mc:Ignorable="w14 w15 w16se w16cid wp14">
   <w:endnote w:type="separator" w:id="-1">
     <w:p>
       <w:pPr>
@@ -3991,17 +4490,17 @@
 </file>
 
 <file path=word/footer1.xml><?xml version="1.0" encoding="utf-8"?>
-<w:ftr xmlns:wpc="http://schemas.microsoft.com/office/word/2010/wordprocessingCanvas" xmlns:cx="http://schemas.microsoft.com/office/drawing/2014/chartex" xmlns:cx1="http://schemas.microsoft.com/office/drawing/2015/9/8/chartex" xmlns:mc="http://schemas.openxmlformats.org/markup-compatibility/2006" xmlns:o="urn:schemas-microsoft-com:office:office" xmlns:r="http://schemas.openxmlformats.org/officeDocument/2006/relationships" xmlns:m="http://schemas.openxmlformats.org/officeDocument/2006/math" xmlns:v="urn:schemas-microsoft-com:vml" xmlns:wp14="http://schemas.microsoft.com/office/word/2010/wordprocessingDrawing" xmlns:wp="http://schemas.openxmlformats.org/drawingml/2006/wordprocessingDrawing" xmlns:w10="urn:schemas-microsoft-com:office:word" xmlns:w="http://schemas.openxmlformats.org/wordprocessingml/2006/main" xmlns:w14="http://schemas.microsoft.com/office/word/2010/wordml" xmlns:w15="http://schemas.microsoft.com/office/word/2012/wordml" xmlns:w16se="http://schemas.microsoft.com/office/word/2015/wordml/symex" xmlns:wpg="http://schemas.microsoft.com/office/word/2010/wordprocessingGroup" xmlns:wpi="http://schemas.microsoft.com/office/word/2010/wordprocessingInk" xmlns:wne="http://schemas.microsoft.com/office/word/2006/wordml" xmlns:wps="http://schemas.microsoft.com/office/word/2010/wordprocessingShape" mc:Ignorable="w14 w15 w16se wp14">
+<w:ftr xmlns:wpc="http://schemas.microsoft.com/office/word/2010/wordprocessingCanvas" xmlns:cx="http://schemas.microsoft.com/office/drawing/2014/chartex" xmlns:cx1="http://schemas.microsoft.com/office/drawing/2015/9/8/chartex" xmlns:cx2="http://schemas.microsoft.com/office/drawing/2015/10/21/chartex" xmlns:cx3="http://schemas.microsoft.com/office/drawing/2016/5/9/chartex" xmlns:cx4="http://schemas.microsoft.com/office/drawing/2016/5/10/chartex" xmlns:cx5="http://schemas.microsoft.com/office/drawing/2016/5/11/chartex" xmlns:cx6="http://schemas.microsoft.com/office/drawing/2016/5/12/chartex" xmlns:cx7="http://schemas.microsoft.com/office/drawing/2016/5/13/chartex" xmlns:cx8="http://schemas.microsoft.com/office/drawing/2016/5/14/chartex" xmlns:mc="http://schemas.openxmlformats.org/markup-compatibility/2006" xmlns:aink="http://schemas.microsoft.com/office/drawing/2016/ink" xmlns:am3d="http://schemas.microsoft.com/office/drawing/2017/model3d" xmlns:o="urn:schemas-microsoft-com:office:office" xmlns:r="http://schemas.openxmlformats.org/officeDocument/2006/relationships" xmlns:m="http://schemas.openxmlformats.org/officeDocument/2006/math" xmlns:v="urn:schemas-microsoft-com:vml" xmlns:wp14="http://schemas.microsoft.com/office/word/2010/wordprocessingDrawing" xmlns:wp="http://schemas.openxmlformats.org/drawingml/2006/wordprocessingDrawing" xmlns:w10="urn:schemas-microsoft-com:office:word" xmlns:w="http://schemas.openxmlformats.org/wordprocessingml/2006/main" xmlns:w14="http://schemas.microsoft.com/office/word/2010/wordml" xmlns:w15="http://schemas.microsoft.com/office/word/2012/wordml" xmlns:w16cid="http://schemas.microsoft.com/office/word/2016/wordml/cid" xmlns:w16se="http://schemas.microsoft.com/office/word/2015/wordml/symex" xmlns:wpg="http://schemas.microsoft.com/office/word/2010/wordprocessingGroup" xmlns:wpi="http://schemas.microsoft.com/office/word/2010/wordprocessingInk" xmlns:wne="http://schemas.microsoft.com/office/word/2006/wordml" xmlns:wps="http://schemas.microsoft.com/office/word/2010/wordprocessingShape" mc:Ignorable="w14 w15 w16se w16cid wp14">
   <w:p>
     <w:pPr>
-      <w:pStyle w:val="Footer"/>
+      <w:pStyle w:val="Pieddepage"/>
     </w:pPr>
   </w:p>
 </w:ftr>
 </file>
 
 <file path=word/footer2.xml><?xml version="1.0" encoding="utf-8"?>
-<w:ftr xmlns:wpc="http://schemas.microsoft.com/office/word/2010/wordprocessingCanvas" xmlns:cx="http://schemas.microsoft.com/office/drawing/2014/chartex" xmlns:cx1="http://schemas.microsoft.com/office/drawing/2015/9/8/chartex" xmlns:mc="http://schemas.openxmlformats.org/markup-compatibility/2006" xmlns:o="urn:schemas-microsoft-com:office:office" xmlns:r="http://schemas.openxmlformats.org/officeDocument/2006/relationships" xmlns:m="http://schemas.openxmlformats.org/officeDocument/2006/math" xmlns:v="urn:schemas-microsoft-com:vml" xmlns:wp14="http://schemas.microsoft.com/office/word/2010/wordprocessingDrawing" xmlns:wp="http://schemas.openxmlformats.org/drawingml/2006/wordprocessingDrawing" xmlns:w10="urn:schemas-microsoft-com:office:word" xmlns:w="http://schemas.openxmlformats.org/wordprocessingml/2006/main" xmlns:w14="http://schemas.microsoft.com/office/word/2010/wordml" xmlns:w15="http://schemas.microsoft.com/office/word/2012/wordml" xmlns:w16se="http://schemas.microsoft.com/office/word/2015/wordml/symex" xmlns:wpg="http://schemas.microsoft.com/office/word/2010/wordprocessingGroup" xmlns:wpi="http://schemas.microsoft.com/office/word/2010/wordprocessingInk" xmlns:wne="http://schemas.microsoft.com/office/word/2006/wordml" xmlns:wps="http://schemas.microsoft.com/office/word/2010/wordprocessingShape" mc:Ignorable="w14 w15 w16se wp14">
+<w:ftr xmlns:wpc="http://schemas.microsoft.com/office/word/2010/wordprocessingCanvas" xmlns:cx="http://schemas.microsoft.com/office/drawing/2014/chartex" xmlns:cx1="http://schemas.microsoft.com/office/drawing/2015/9/8/chartex" xmlns:cx2="http://schemas.microsoft.com/office/drawing/2015/10/21/chartex" xmlns:cx3="http://schemas.microsoft.com/office/drawing/2016/5/9/chartex" xmlns:cx4="http://schemas.microsoft.com/office/drawing/2016/5/10/chartex" xmlns:cx5="http://schemas.microsoft.com/office/drawing/2016/5/11/chartex" xmlns:cx6="http://schemas.microsoft.com/office/drawing/2016/5/12/chartex" xmlns:cx7="http://schemas.microsoft.com/office/drawing/2016/5/13/chartex" xmlns:cx8="http://schemas.microsoft.com/office/drawing/2016/5/14/chartex" xmlns:mc="http://schemas.openxmlformats.org/markup-compatibility/2006" xmlns:aink="http://schemas.microsoft.com/office/drawing/2016/ink" xmlns:am3d="http://schemas.microsoft.com/office/drawing/2017/model3d" xmlns:o="urn:schemas-microsoft-com:office:office" xmlns:r="http://schemas.openxmlformats.org/officeDocument/2006/relationships" xmlns:m="http://schemas.openxmlformats.org/officeDocument/2006/math" xmlns:v="urn:schemas-microsoft-com:vml" xmlns:wp14="http://schemas.microsoft.com/office/word/2010/wordprocessingDrawing" xmlns:wp="http://schemas.openxmlformats.org/drawingml/2006/wordprocessingDrawing" xmlns:w10="urn:schemas-microsoft-com:office:word" xmlns:w="http://schemas.openxmlformats.org/wordprocessingml/2006/main" xmlns:w14="http://schemas.microsoft.com/office/word/2010/wordml" xmlns:w15="http://schemas.microsoft.com/office/word/2012/wordml" xmlns:w16cid="http://schemas.microsoft.com/office/word/2016/wordml/cid" xmlns:w16se="http://schemas.microsoft.com/office/word/2015/wordml/symex" xmlns:wpg="http://schemas.microsoft.com/office/word/2010/wordprocessingGroup" xmlns:wpi="http://schemas.microsoft.com/office/word/2010/wordprocessingInk" xmlns:wne="http://schemas.microsoft.com/office/word/2006/wordml" xmlns:wps="http://schemas.microsoft.com/office/word/2010/wordprocessingShape" mc:Ignorable="w14 w15 w16se w16cid wp14">
   <w:tbl>
     <w:tblPr>
       <w:tblW w:w="5000" w:type="pct"/>
@@ -4029,7 +4528,7 @@
         </w:tcPr>
         <w:p>
           <w:pPr>
-            <w:pStyle w:val="Header"/>
+            <w:pStyle w:val="En-tte"/>
             <w:jc w:val="right"/>
             <w:rPr>
               <w:caps/>
@@ -4091,7 +4590,7 @@
         </w:tcPr>
         <w:p>
           <w:pPr>
-            <w:pStyle w:val="Footer"/>
+            <w:pStyle w:val="Pieddepage"/>
             <w:jc w:val="center"/>
             <w:rPr>
               <w:color w:val="FFFFFF" w:themeColor="background1"/>
@@ -4134,24 +4633,24 @@
   </w:tbl>
   <w:p>
     <w:pPr>
-      <w:pStyle w:val="Footer"/>
+      <w:pStyle w:val="Pieddepage"/>
     </w:pPr>
   </w:p>
 </w:ftr>
 </file>
 
 <file path=word/footer3.xml><?xml version="1.0" encoding="utf-8"?>
-<w:ftr xmlns:wpc="http://schemas.microsoft.com/office/word/2010/wordprocessingCanvas" xmlns:cx="http://schemas.microsoft.com/office/drawing/2014/chartex" xmlns:cx1="http://schemas.microsoft.com/office/drawing/2015/9/8/chartex" xmlns:mc="http://schemas.openxmlformats.org/markup-compatibility/2006" xmlns:o="urn:schemas-microsoft-com:office:office" xmlns:r="http://schemas.openxmlformats.org/officeDocument/2006/relationships" xmlns:m="http://schemas.openxmlformats.org/officeDocument/2006/math" xmlns:v="urn:schemas-microsoft-com:vml" xmlns:wp14="http://schemas.microsoft.com/office/word/2010/wordprocessingDrawing" xmlns:wp="http://schemas.openxmlformats.org/drawingml/2006/wordprocessingDrawing" xmlns:w10="urn:schemas-microsoft-com:office:word" xmlns:w="http://schemas.openxmlformats.org/wordprocessingml/2006/main" xmlns:w14="http://schemas.microsoft.com/office/word/2010/wordml" xmlns:w15="http://schemas.microsoft.com/office/word/2012/wordml" xmlns:w16se="http://schemas.microsoft.com/office/word/2015/wordml/symex" xmlns:wpg="http://schemas.microsoft.com/office/word/2010/wordprocessingGroup" xmlns:wpi="http://schemas.microsoft.com/office/word/2010/wordprocessingInk" xmlns:wne="http://schemas.microsoft.com/office/word/2006/wordml" xmlns:wps="http://schemas.microsoft.com/office/word/2010/wordprocessingShape" mc:Ignorable="w14 w15 w16se wp14">
+<w:ftr xmlns:wpc="http://schemas.microsoft.com/office/word/2010/wordprocessingCanvas" xmlns:cx="http://schemas.microsoft.com/office/drawing/2014/chartex" xmlns:cx1="http://schemas.microsoft.com/office/drawing/2015/9/8/chartex" xmlns:cx2="http://schemas.microsoft.com/office/drawing/2015/10/21/chartex" xmlns:cx3="http://schemas.microsoft.com/office/drawing/2016/5/9/chartex" xmlns:cx4="http://schemas.microsoft.com/office/drawing/2016/5/10/chartex" xmlns:cx5="http://schemas.microsoft.com/office/drawing/2016/5/11/chartex" xmlns:cx6="http://schemas.microsoft.com/office/drawing/2016/5/12/chartex" xmlns:cx7="http://schemas.microsoft.com/office/drawing/2016/5/13/chartex" xmlns:cx8="http://schemas.microsoft.com/office/drawing/2016/5/14/chartex" xmlns:mc="http://schemas.openxmlformats.org/markup-compatibility/2006" xmlns:aink="http://schemas.microsoft.com/office/drawing/2016/ink" xmlns:am3d="http://schemas.microsoft.com/office/drawing/2017/model3d" xmlns:o="urn:schemas-microsoft-com:office:office" xmlns:r="http://schemas.openxmlformats.org/officeDocument/2006/relationships" xmlns:m="http://schemas.openxmlformats.org/officeDocument/2006/math" xmlns:v="urn:schemas-microsoft-com:vml" xmlns:wp14="http://schemas.microsoft.com/office/word/2010/wordprocessingDrawing" xmlns:wp="http://schemas.openxmlformats.org/drawingml/2006/wordprocessingDrawing" xmlns:w10="urn:schemas-microsoft-com:office:word" xmlns:w="http://schemas.openxmlformats.org/wordprocessingml/2006/main" xmlns:w14="http://schemas.microsoft.com/office/word/2010/wordml" xmlns:w15="http://schemas.microsoft.com/office/word/2012/wordml" xmlns:w16cid="http://schemas.microsoft.com/office/word/2016/wordml/cid" xmlns:w16se="http://schemas.microsoft.com/office/word/2015/wordml/symex" xmlns:wpg="http://schemas.microsoft.com/office/word/2010/wordprocessingGroup" xmlns:wpi="http://schemas.microsoft.com/office/word/2010/wordprocessingInk" xmlns:wne="http://schemas.microsoft.com/office/word/2006/wordml" xmlns:wps="http://schemas.microsoft.com/office/word/2010/wordprocessingShape" mc:Ignorable="w14 w15 w16se w16cid wp14">
   <w:p>
     <w:pPr>
-      <w:pStyle w:val="Footer"/>
+      <w:pStyle w:val="Pieddepage"/>
     </w:pPr>
   </w:p>
 </w:ftr>
 </file>
 
 <file path=word/footnotes.xml><?xml version="1.0" encoding="utf-8"?>
-<w:footnotes xmlns:wpc="http://schemas.microsoft.com/office/word/2010/wordprocessingCanvas" xmlns:cx="http://schemas.microsoft.com/office/drawing/2014/chartex" xmlns:cx1="http://schemas.microsoft.com/office/drawing/2015/9/8/chartex" xmlns:mc="http://schemas.openxmlformats.org/markup-compatibility/2006" xmlns:o="urn:schemas-microsoft-com:office:office" xmlns:r="http://schemas.openxmlformats.org/officeDocument/2006/relationships" xmlns:m="http://schemas.openxmlformats.org/officeDocument/2006/math" xmlns:v="urn:schemas-microsoft-com:vml" xmlns:wp14="http://schemas.microsoft.com/office/word/2010/wordprocessingDrawing" xmlns:wp="http://schemas.openxmlformats.org/drawingml/2006/wordprocessingDrawing" xmlns:w10="urn:schemas-microsoft-com:office:word" xmlns:w="http://schemas.openxmlformats.org/wordprocessingml/2006/main" xmlns:w14="http://schemas.microsoft.com/office/word/2010/wordml" xmlns:w15="http://schemas.microsoft.com/office/word/2012/wordml" xmlns:w16se="http://schemas.microsoft.com/office/word/2015/wordml/symex" xmlns:wpg="http://schemas.microsoft.com/office/word/2010/wordprocessingGroup" xmlns:wpi="http://schemas.microsoft.com/office/word/2010/wordprocessingInk" xmlns:wne="http://schemas.microsoft.com/office/word/2006/wordml" xmlns:wps="http://schemas.microsoft.com/office/word/2010/wordprocessingShape" mc:Ignorable="w14 w15 w16se wp14">
+<w:footnotes xmlns:wpc="http://schemas.microsoft.com/office/word/2010/wordprocessingCanvas" xmlns:cx="http://schemas.microsoft.com/office/drawing/2014/chartex" xmlns:cx1="http://schemas.microsoft.com/office/drawing/2015/9/8/chartex" xmlns:cx2="http://schemas.microsoft.com/office/drawing/2015/10/21/chartex" xmlns:cx3="http://schemas.microsoft.com/office/drawing/2016/5/9/chartex" xmlns:cx4="http://schemas.microsoft.com/office/drawing/2016/5/10/chartex" xmlns:cx5="http://schemas.microsoft.com/office/drawing/2016/5/11/chartex" xmlns:cx6="http://schemas.microsoft.com/office/drawing/2016/5/12/chartex" xmlns:cx7="http://schemas.microsoft.com/office/drawing/2016/5/13/chartex" xmlns:cx8="http://schemas.microsoft.com/office/drawing/2016/5/14/chartex" xmlns:mc="http://schemas.openxmlformats.org/markup-compatibility/2006" xmlns:aink="http://schemas.microsoft.com/office/drawing/2016/ink" xmlns:am3d="http://schemas.microsoft.com/office/drawing/2017/model3d" xmlns:o="urn:schemas-microsoft-com:office:office" xmlns:r="http://schemas.openxmlformats.org/officeDocument/2006/relationships" xmlns:m="http://schemas.openxmlformats.org/officeDocument/2006/math" xmlns:v="urn:schemas-microsoft-com:vml" xmlns:wp14="http://schemas.microsoft.com/office/word/2010/wordprocessingDrawing" xmlns:wp="http://schemas.openxmlformats.org/drawingml/2006/wordprocessingDrawing" xmlns:w10="urn:schemas-microsoft-com:office:word" xmlns:w="http://schemas.openxmlformats.org/wordprocessingml/2006/main" xmlns:w14="http://schemas.microsoft.com/office/word/2010/wordml" xmlns:w15="http://schemas.microsoft.com/office/word/2012/wordml" xmlns:w16cid="http://schemas.microsoft.com/office/word/2016/wordml/cid" xmlns:w16se="http://schemas.microsoft.com/office/word/2015/wordml/symex" xmlns:wpg="http://schemas.microsoft.com/office/word/2010/wordprocessingGroup" xmlns:wpi="http://schemas.microsoft.com/office/word/2010/wordprocessingInk" xmlns:wne="http://schemas.microsoft.com/office/word/2006/wordml" xmlns:wps="http://schemas.microsoft.com/office/word/2010/wordprocessingShape" mc:Ignorable="w14 w15 w16se w16cid wp14">
   <w:footnote w:type="separator" w:id="-1">
     <w:p>
       <w:pPr>
@@ -4176,37 +4675,37 @@
 </file>
 
 <file path=word/header1.xml><?xml version="1.0" encoding="utf-8"?>
-<w:hdr xmlns:wpc="http://schemas.microsoft.com/office/word/2010/wordprocessingCanvas" xmlns:cx="http://schemas.microsoft.com/office/drawing/2014/chartex" xmlns:cx1="http://schemas.microsoft.com/office/drawing/2015/9/8/chartex" xmlns:mc="http://schemas.openxmlformats.org/markup-compatibility/2006" xmlns:o="urn:schemas-microsoft-com:office:office" xmlns:r="http://schemas.openxmlformats.org/officeDocument/2006/relationships" xmlns:m="http://schemas.openxmlformats.org/officeDocument/2006/math" xmlns:v="urn:schemas-microsoft-com:vml" xmlns:wp14="http://schemas.microsoft.com/office/word/2010/wordprocessingDrawing" xmlns:wp="http://schemas.openxmlformats.org/drawingml/2006/wordprocessingDrawing" xmlns:w10="urn:schemas-microsoft-com:office:word" xmlns:w="http://schemas.openxmlformats.org/wordprocessingml/2006/main" xmlns:w14="http://schemas.microsoft.com/office/word/2010/wordml" xmlns:w15="http://schemas.microsoft.com/office/word/2012/wordml" xmlns:w16se="http://schemas.microsoft.com/office/word/2015/wordml/symex" xmlns:wpg="http://schemas.microsoft.com/office/word/2010/wordprocessingGroup" xmlns:wpi="http://schemas.microsoft.com/office/word/2010/wordprocessingInk" xmlns:wne="http://schemas.microsoft.com/office/word/2006/wordml" xmlns:wps="http://schemas.microsoft.com/office/word/2010/wordprocessingShape" mc:Ignorable="w14 w15 w16se wp14">
+<w:hdr xmlns:wpc="http://schemas.microsoft.com/office/word/2010/wordprocessingCanvas" xmlns:cx="http://schemas.microsoft.com/office/drawing/2014/chartex" xmlns:cx1="http://schemas.microsoft.com/office/drawing/2015/9/8/chartex" xmlns:cx2="http://schemas.microsoft.com/office/drawing/2015/10/21/chartex" xmlns:cx3="http://schemas.microsoft.com/office/drawing/2016/5/9/chartex" xmlns:cx4="http://schemas.microsoft.com/office/drawing/2016/5/10/chartex" xmlns:cx5="http://schemas.microsoft.com/office/drawing/2016/5/11/chartex" xmlns:cx6="http://schemas.microsoft.com/office/drawing/2016/5/12/chartex" xmlns:cx7="http://schemas.microsoft.com/office/drawing/2016/5/13/chartex" xmlns:cx8="http://schemas.microsoft.com/office/drawing/2016/5/14/chartex" xmlns:mc="http://schemas.openxmlformats.org/markup-compatibility/2006" xmlns:aink="http://schemas.microsoft.com/office/drawing/2016/ink" xmlns:am3d="http://schemas.microsoft.com/office/drawing/2017/model3d" xmlns:o="urn:schemas-microsoft-com:office:office" xmlns:r="http://schemas.openxmlformats.org/officeDocument/2006/relationships" xmlns:m="http://schemas.openxmlformats.org/officeDocument/2006/math" xmlns:v="urn:schemas-microsoft-com:vml" xmlns:wp14="http://schemas.microsoft.com/office/word/2010/wordprocessingDrawing" xmlns:wp="http://schemas.openxmlformats.org/drawingml/2006/wordprocessingDrawing" xmlns:w10="urn:schemas-microsoft-com:office:word" xmlns:w="http://schemas.openxmlformats.org/wordprocessingml/2006/main" xmlns:w14="http://schemas.microsoft.com/office/word/2010/wordml" xmlns:w15="http://schemas.microsoft.com/office/word/2012/wordml" xmlns:w16cid="http://schemas.microsoft.com/office/word/2016/wordml/cid" xmlns:w16se="http://schemas.microsoft.com/office/word/2015/wordml/symex" xmlns:wpg="http://schemas.microsoft.com/office/word/2010/wordprocessingGroup" xmlns:wpi="http://schemas.microsoft.com/office/word/2010/wordprocessingInk" xmlns:wne="http://schemas.microsoft.com/office/word/2006/wordml" xmlns:wps="http://schemas.microsoft.com/office/word/2010/wordprocessingShape" mc:Ignorable="w14 w15 w16se w16cid wp14">
   <w:p>
     <w:pPr>
-      <w:pStyle w:val="Header"/>
+      <w:pStyle w:val="En-tte"/>
     </w:pPr>
   </w:p>
 </w:hdr>
 </file>
 
 <file path=word/header2.xml><?xml version="1.0" encoding="utf-8"?>
-<w:hdr xmlns:wpc="http://schemas.microsoft.com/office/word/2010/wordprocessingCanvas" xmlns:cx="http://schemas.microsoft.com/office/drawing/2014/chartex" xmlns:cx1="http://schemas.microsoft.com/office/drawing/2015/9/8/chartex" xmlns:mc="http://schemas.openxmlformats.org/markup-compatibility/2006" xmlns:o="urn:schemas-microsoft-com:office:office" xmlns:r="http://schemas.openxmlformats.org/officeDocument/2006/relationships" xmlns:m="http://schemas.openxmlformats.org/officeDocument/2006/math" xmlns:v="urn:schemas-microsoft-com:vml" xmlns:wp14="http://schemas.microsoft.com/office/word/2010/wordprocessingDrawing" xmlns:wp="http://schemas.openxmlformats.org/drawingml/2006/wordprocessingDrawing" xmlns:w10="urn:schemas-microsoft-com:office:word" xmlns:w="http://schemas.openxmlformats.org/wordprocessingml/2006/main" xmlns:w14="http://schemas.microsoft.com/office/word/2010/wordml" xmlns:w15="http://schemas.microsoft.com/office/word/2012/wordml" xmlns:w16se="http://schemas.microsoft.com/office/word/2015/wordml/symex" xmlns:wpg="http://schemas.microsoft.com/office/word/2010/wordprocessingGroup" xmlns:wpi="http://schemas.microsoft.com/office/word/2010/wordprocessingInk" xmlns:wne="http://schemas.microsoft.com/office/word/2006/wordml" xmlns:wps="http://schemas.microsoft.com/office/word/2010/wordprocessingShape" mc:Ignorable="w14 w15 w16se wp14">
+<w:hdr xmlns:wpc="http://schemas.microsoft.com/office/word/2010/wordprocessingCanvas" xmlns:cx="http://schemas.microsoft.com/office/drawing/2014/chartex" xmlns:cx1="http://schemas.microsoft.com/office/drawing/2015/9/8/chartex" xmlns:cx2="http://schemas.microsoft.com/office/drawing/2015/10/21/chartex" xmlns:cx3="http://schemas.microsoft.com/office/drawing/2016/5/9/chartex" xmlns:cx4="http://schemas.microsoft.com/office/drawing/2016/5/10/chartex" xmlns:cx5="http://schemas.microsoft.com/office/drawing/2016/5/11/chartex" xmlns:cx6="http://schemas.microsoft.com/office/drawing/2016/5/12/chartex" xmlns:cx7="http://schemas.microsoft.com/office/drawing/2016/5/13/chartex" xmlns:cx8="http://schemas.microsoft.com/office/drawing/2016/5/14/chartex" xmlns:mc="http://schemas.openxmlformats.org/markup-compatibility/2006" xmlns:aink="http://schemas.microsoft.com/office/drawing/2016/ink" xmlns:am3d="http://schemas.microsoft.com/office/drawing/2017/model3d" xmlns:o="urn:schemas-microsoft-com:office:office" xmlns:r="http://schemas.openxmlformats.org/officeDocument/2006/relationships" xmlns:m="http://schemas.openxmlformats.org/officeDocument/2006/math" xmlns:v="urn:schemas-microsoft-com:vml" xmlns:wp14="http://schemas.microsoft.com/office/word/2010/wordprocessingDrawing" xmlns:wp="http://schemas.openxmlformats.org/drawingml/2006/wordprocessingDrawing" xmlns:w10="urn:schemas-microsoft-com:office:word" xmlns:w="http://schemas.openxmlformats.org/wordprocessingml/2006/main" xmlns:w14="http://schemas.microsoft.com/office/word/2010/wordml" xmlns:w15="http://schemas.microsoft.com/office/word/2012/wordml" xmlns:w16cid="http://schemas.microsoft.com/office/word/2016/wordml/cid" xmlns:w16se="http://schemas.microsoft.com/office/word/2015/wordml/symex" xmlns:wpg="http://schemas.microsoft.com/office/word/2010/wordprocessingGroup" xmlns:wpi="http://schemas.microsoft.com/office/word/2010/wordprocessingInk" xmlns:wne="http://schemas.microsoft.com/office/word/2006/wordml" xmlns:wps="http://schemas.microsoft.com/office/word/2010/wordprocessingShape" mc:Ignorable="w14 w15 w16se w16cid wp14">
   <w:p>
     <w:pPr>
-      <w:pStyle w:val="Header"/>
+      <w:pStyle w:val="En-tte"/>
     </w:pPr>
   </w:p>
 </w:hdr>
 </file>
 
 <file path=word/header3.xml><?xml version="1.0" encoding="utf-8"?>
-<w:hdr xmlns:wpc="http://schemas.microsoft.com/office/word/2010/wordprocessingCanvas" xmlns:cx="http://schemas.microsoft.com/office/drawing/2014/chartex" xmlns:cx1="http://schemas.microsoft.com/office/drawing/2015/9/8/chartex" xmlns:mc="http://schemas.openxmlformats.org/markup-compatibility/2006" xmlns:o="urn:schemas-microsoft-com:office:office" xmlns:r="http://schemas.openxmlformats.org/officeDocument/2006/relationships" xmlns:m="http://schemas.openxmlformats.org/officeDocument/2006/math" xmlns:v="urn:schemas-microsoft-com:vml" xmlns:wp14="http://schemas.microsoft.com/office/word/2010/wordprocessingDrawing" xmlns:wp="http://schemas.openxmlformats.org/drawingml/2006/wordprocessingDrawing" xmlns:w10="urn:schemas-microsoft-com:office:word" xmlns:w="http://schemas.openxmlformats.org/wordprocessingml/2006/main" xmlns:w14="http://schemas.microsoft.com/office/word/2010/wordml" xmlns:w15="http://schemas.microsoft.com/office/word/2012/wordml" xmlns:w16se="http://schemas.microsoft.com/office/word/2015/wordml/symex" xmlns:wpg="http://schemas.microsoft.com/office/word/2010/wordprocessingGroup" xmlns:wpi="http://schemas.microsoft.com/office/word/2010/wordprocessingInk" xmlns:wne="http://schemas.microsoft.com/office/word/2006/wordml" xmlns:wps="http://schemas.microsoft.com/office/word/2010/wordprocessingShape" mc:Ignorable="w14 w15 w16se wp14">
+<w:hdr xmlns:wpc="http://schemas.microsoft.com/office/word/2010/wordprocessingCanvas" xmlns:cx="http://schemas.microsoft.com/office/drawing/2014/chartex" xmlns:cx1="http://schemas.microsoft.com/office/drawing/2015/9/8/chartex" xmlns:cx2="http://schemas.microsoft.com/office/drawing/2015/10/21/chartex" xmlns:cx3="http://schemas.microsoft.com/office/drawing/2016/5/9/chartex" xmlns:cx4="http://schemas.microsoft.com/office/drawing/2016/5/10/chartex" xmlns:cx5="http://schemas.microsoft.com/office/drawing/2016/5/11/chartex" xmlns:cx6="http://schemas.microsoft.com/office/drawing/2016/5/12/chartex" xmlns:cx7="http://schemas.microsoft.com/office/drawing/2016/5/13/chartex" xmlns:cx8="http://schemas.microsoft.com/office/drawing/2016/5/14/chartex" xmlns:mc="http://schemas.openxmlformats.org/markup-compatibility/2006" xmlns:aink="http://schemas.microsoft.com/office/drawing/2016/ink" xmlns:am3d="http://schemas.microsoft.com/office/drawing/2017/model3d" xmlns:o="urn:schemas-microsoft-com:office:office" xmlns:r="http://schemas.openxmlformats.org/officeDocument/2006/relationships" xmlns:m="http://schemas.openxmlformats.org/officeDocument/2006/math" xmlns:v="urn:schemas-microsoft-com:vml" xmlns:wp14="http://schemas.microsoft.com/office/word/2010/wordprocessingDrawing" xmlns:wp="http://schemas.openxmlformats.org/drawingml/2006/wordprocessingDrawing" xmlns:w10="urn:schemas-microsoft-com:office:word" xmlns:w="http://schemas.openxmlformats.org/wordprocessingml/2006/main" xmlns:w14="http://schemas.microsoft.com/office/word/2010/wordml" xmlns:w15="http://schemas.microsoft.com/office/word/2012/wordml" xmlns:w16cid="http://schemas.microsoft.com/office/word/2016/wordml/cid" xmlns:w16se="http://schemas.microsoft.com/office/word/2015/wordml/symex" xmlns:wpg="http://schemas.microsoft.com/office/word/2010/wordprocessingGroup" xmlns:wpi="http://schemas.microsoft.com/office/word/2010/wordprocessingInk" xmlns:wne="http://schemas.microsoft.com/office/word/2006/wordml" xmlns:wps="http://schemas.microsoft.com/office/word/2010/wordprocessingShape" mc:Ignorable="w14 w15 w16se w16cid wp14">
   <w:p>
     <w:pPr>
-      <w:pStyle w:val="Header"/>
+      <w:pStyle w:val="En-tte"/>
     </w:pPr>
   </w:p>
 </w:hdr>
 </file>
 
 <file path=word/numbering.xml><?xml version="1.0" encoding="utf-8"?>
-<w:numbering xmlns:wpc="http://schemas.microsoft.com/office/word/2010/wordprocessingCanvas" xmlns:cx="http://schemas.microsoft.com/office/drawing/2014/chartex" xmlns:cx1="http://schemas.microsoft.com/office/drawing/2015/9/8/chartex" xmlns:mc="http://schemas.openxmlformats.org/markup-compatibility/2006" xmlns:o="urn:schemas-microsoft-com:office:office" xmlns:r="http://schemas.openxmlformats.org/officeDocument/2006/relationships" xmlns:m="http://schemas.openxmlformats.org/officeDocument/2006/math" xmlns:v="urn:schemas-microsoft-com:vml" xmlns:wp14="http://schemas.microsoft.com/office/word/2010/wordprocessingDrawing" xmlns:wp="http://schemas.openxmlformats.org/drawingml/2006/wordprocessingDrawing" xmlns:w10="urn:schemas-microsoft-com:office:word" xmlns:w="http://schemas.openxmlformats.org/wordprocessingml/2006/main" xmlns:w14="http://schemas.microsoft.com/office/word/2010/wordml" xmlns:w15="http://schemas.microsoft.com/office/word/2012/wordml" xmlns:w16se="http://schemas.microsoft.com/office/word/2015/wordml/symex" xmlns:wpg="http://schemas.microsoft.com/office/word/2010/wordprocessingGroup" xmlns:wpi="http://schemas.microsoft.com/office/word/2010/wordprocessingInk" xmlns:wne="http://schemas.microsoft.com/office/word/2006/wordml" xmlns:wps="http://schemas.microsoft.com/office/word/2010/wordprocessingShape" mc:Ignorable="w14 w15 w16se wp14">
+<w:numbering xmlns:wpc="http://schemas.microsoft.com/office/word/2010/wordprocessingCanvas" xmlns:cx="http://schemas.microsoft.com/office/drawing/2014/chartex" xmlns:cx1="http://schemas.microsoft.com/office/drawing/2015/9/8/chartex" xmlns:cx2="http://schemas.microsoft.com/office/drawing/2015/10/21/chartex" xmlns:cx3="http://schemas.microsoft.com/office/drawing/2016/5/9/chartex" xmlns:cx4="http://schemas.microsoft.com/office/drawing/2016/5/10/chartex" xmlns:cx5="http://schemas.microsoft.com/office/drawing/2016/5/11/chartex" xmlns:cx6="http://schemas.microsoft.com/office/drawing/2016/5/12/chartex" xmlns:cx7="http://schemas.microsoft.com/office/drawing/2016/5/13/chartex" xmlns:cx8="http://schemas.microsoft.com/office/drawing/2016/5/14/chartex" xmlns:mc="http://schemas.openxmlformats.org/markup-compatibility/2006" xmlns:aink="http://schemas.microsoft.com/office/drawing/2016/ink" xmlns:am3d="http://schemas.microsoft.com/office/drawing/2017/model3d" xmlns:o="urn:schemas-microsoft-com:office:office" xmlns:r="http://schemas.openxmlformats.org/officeDocument/2006/relationships" xmlns:m="http://schemas.openxmlformats.org/officeDocument/2006/math" xmlns:v="urn:schemas-microsoft-com:vml" xmlns:wp14="http://schemas.microsoft.com/office/word/2010/wordprocessingDrawing" xmlns:wp="http://schemas.openxmlformats.org/drawingml/2006/wordprocessingDrawing" xmlns:w10="urn:schemas-microsoft-com:office:word" xmlns:w="http://schemas.openxmlformats.org/wordprocessingml/2006/main" xmlns:w14="http://schemas.microsoft.com/office/word/2010/wordml" xmlns:w15="http://schemas.microsoft.com/office/word/2012/wordml" xmlns:w16cid="http://schemas.microsoft.com/office/word/2016/wordml/cid" xmlns:w16se="http://schemas.microsoft.com/office/word/2015/wordml/symex" xmlns:wpg="http://schemas.microsoft.com/office/word/2010/wordprocessingGroup" xmlns:wpi="http://schemas.microsoft.com/office/word/2010/wordprocessingInk" xmlns:wne="http://schemas.microsoft.com/office/word/2006/wordml" xmlns:wps="http://schemas.microsoft.com/office/word/2010/wordprocessingShape" mc:Ignorable="w14 w15 w16se w16cid wp14">
   <w:abstractNum w:abstractNumId="0" w15:restartNumberingAfterBreak="0">
     <w:nsid w:val="13E209B6"/>
     <w:multiLevelType w:val="hybridMultilevel"/>
@@ -5257,7 +5756,7 @@
 </file>
 
 <file path=word/styles.xml><?xml version="1.0" encoding="utf-8"?>
-<w:styles xmlns:mc="http://schemas.openxmlformats.org/markup-compatibility/2006" xmlns:r="http://schemas.openxmlformats.org/officeDocument/2006/relationships" xmlns:w="http://schemas.openxmlformats.org/wordprocessingml/2006/main" xmlns:w14="http://schemas.microsoft.com/office/word/2010/wordml" xmlns:w15="http://schemas.microsoft.com/office/word/2012/wordml" xmlns:w16se="http://schemas.microsoft.com/office/word/2015/wordml/symex" mc:Ignorable="w14 w15 w16se">
+<w:styles xmlns:mc="http://schemas.openxmlformats.org/markup-compatibility/2006" xmlns:r="http://schemas.openxmlformats.org/officeDocument/2006/relationships" xmlns:w="http://schemas.openxmlformats.org/wordprocessingml/2006/main" xmlns:w14="http://schemas.microsoft.com/office/word/2010/wordml" xmlns:w15="http://schemas.microsoft.com/office/word/2012/wordml" xmlns:w16cid="http://schemas.microsoft.com/office/word/2016/wordml/cid" xmlns:w16se="http://schemas.microsoft.com/office/word/2015/wordml/symex" mc:Ignorable="w14 w15 w16se w16cid">
   <w:docDefaults>
     <w:rPrDefault>
       <w:rPr>
@@ -5273,7 +5772,7 @@
       </w:pPr>
     </w:pPrDefault>
   </w:docDefaults>
-  <w:latentStyles w:defLockedState="0" w:defUIPriority="99" w:defSemiHidden="0" w:defUnhideWhenUsed="0" w:defQFormat="0" w:count="371">
+  <w:latentStyles w:defLockedState="0" w:defUIPriority="99" w:defSemiHidden="0" w:defUnhideWhenUsed="0" w:defQFormat="0" w:count="375">
     <w:lsdException w:name="Normal" w:uiPriority="0" w:qFormat="1"/>
     <w:lsdException w:name="heading 1" w:uiPriority="9" w:qFormat="1"/>
     <w:lsdException w:name="heading 2" w:semiHidden="1" w:uiPriority="9" w:unhideWhenUsed="1" w:qFormat="1"/>
@@ -5379,7 +5878,6 @@
     <w:lsdException w:name="HTML Sample" w:semiHidden="1" w:unhideWhenUsed="1"/>
     <w:lsdException w:name="HTML Typewriter" w:semiHidden="1" w:unhideWhenUsed="1"/>
     <w:lsdException w:name="HTML Variable" w:semiHidden="1" w:unhideWhenUsed="1"/>
-    <w:lsdException w:name="Normal Table" w:semiHidden="1" w:unhideWhenUsed="1"/>
     <w:lsdException w:name="annotation subject" w:semiHidden="1" w:unhideWhenUsed="1"/>
     <w:lsdException w:name="No List" w:semiHidden="1" w:unhideWhenUsed="1"/>
     <w:lsdException w:name="Outline List 1" w:semiHidden="1" w:unhideWhenUsed="1"/>
@@ -5423,10 +5921,8 @@
     <w:lsdException w:name="Table Elegant" w:semiHidden="1" w:unhideWhenUsed="1"/>
     <w:lsdException w:name="Table Professional" w:semiHidden="1" w:unhideWhenUsed="1"/>
     <w:lsdException w:name="Table Subtle 1" w:semiHidden="1" w:unhideWhenUsed="1"/>
-    <w:lsdException w:name="Table Subtle 2" w:semiHidden="1" w:unhideWhenUsed="1"/>
     <w:lsdException w:name="Table Web 1" w:semiHidden="1" w:unhideWhenUsed="1"/>
     <w:lsdException w:name="Table Web 2" w:semiHidden="1" w:unhideWhenUsed="1"/>
-    <w:lsdException w:name="Table Web 3" w:semiHidden="1" w:unhideWhenUsed="1"/>
     <w:lsdException w:name="Balloon Text" w:semiHidden="1" w:unhideWhenUsed="1"/>
     <w:lsdException w:name="Table Grid" w:uiPriority="39"/>
     <w:lsdException w:name="Table Theme" w:semiHidden="1" w:unhideWhenUsed="1"/>
@@ -5645,6 +6141,10 @@
     <w:lsdException w:name="List Table 5 Dark Accent 6" w:uiPriority="50"/>
     <w:lsdException w:name="List Table 6 Colorful Accent 6" w:uiPriority="51"/>
     <w:lsdException w:name="List Table 7 Colorful Accent 6" w:uiPriority="52"/>
+    <w:lsdException w:name="Mention" w:semiHidden="1" w:unhideWhenUsed="1"/>
+    <w:lsdException w:name="Smart Hyperlink" w:semiHidden="1" w:unhideWhenUsed="1"/>
+    <w:lsdException w:name="Hashtag" w:semiHidden="1" w:unhideWhenUsed="1"/>
+    <w:lsdException w:name="Unresolved Mention" w:semiHidden="1" w:unhideWhenUsed="1"/>
   </w:latentStyles>
   <w:style w:type="paragraph" w:default="1" w:styleId="Normal">
     <w:name w:val="Normal"/>
@@ -5657,11 +6157,11 @@
       <w:rFonts w:ascii="Century Gothic" w:hAnsi="Century Gothic"/>
     </w:rPr>
   </w:style>
-  <w:style w:type="paragraph" w:styleId="Heading1">
+  <w:style w:type="paragraph" w:styleId="Titre1">
     <w:name w:val="heading 1"/>
     <w:basedOn w:val="Normal"/>
     <w:next w:val="Normal"/>
-    <w:link w:val="Heading1Char"/>
+    <w:link w:val="Titre1Car"/>
     <w:uiPriority w:val="9"/>
     <w:qFormat/>
     <w:rsid w:val="004C33FD"/>
@@ -5678,11 +6178,11 @@
       <w:szCs w:val="32"/>
     </w:rPr>
   </w:style>
-  <w:style w:type="paragraph" w:styleId="Heading2">
+  <w:style w:type="paragraph" w:styleId="Titre2">
     <w:name w:val="heading 2"/>
     <w:basedOn w:val="Normal"/>
     <w:next w:val="Normal"/>
-    <w:link w:val="Heading2Char"/>
+    <w:link w:val="Titre2Car"/>
     <w:uiPriority w:val="9"/>
     <w:unhideWhenUsed/>
     <w:qFormat/>
@@ -5701,11 +6201,11 @@
       <w:szCs w:val="26"/>
     </w:rPr>
   </w:style>
-  <w:style w:type="paragraph" w:styleId="Heading3">
+  <w:style w:type="paragraph" w:styleId="Titre3">
     <w:name w:val="heading 3"/>
     <w:basedOn w:val="Normal"/>
     <w:next w:val="Normal"/>
-    <w:link w:val="Heading3Char"/>
+    <w:link w:val="Titre3Car"/>
     <w:uiPriority w:val="9"/>
     <w:unhideWhenUsed/>
     <w:qFormat/>
@@ -5724,13 +6224,13 @@
       <w:szCs w:val="24"/>
     </w:rPr>
   </w:style>
-  <w:style w:type="character" w:default="1" w:styleId="DefaultParagraphFont">
+  <w:style w:type="character" w:default="1" w:styleId="Policepardfaut">
     <w:name w:val="Default Paragraph Font"/>
     <w:uiPriority w:val="1"/>
     <w:semiHidden/>
     <w:unhideWhenUsed/>
   </w:style>
-  <w:style w:type="table" w:default="1" w:styleId="TableNormal">
+  <w:style w:type="table" w:default="1" w:styleId="TableauNormal">
     <w:name w:val="Normal Table"/>
     <w:uiPriority w:val="99"/>
     <w:semiHidden/>
@@ -5745,15 +6245,15 @@
       </w:tblCellMar>
     </w:tblPr>
   </w:style>
-  <w:style w:type="numbering" w:default="1" w:styleId="NoList">
+  <w:style w:type="numbering" w:default="1" w:styleId="Aucuneliste">
     <w:name w:val="No List"/>
     <w:uiPriority w:val="99"/>
     <w:semiHidden/>
     <w:unhideWhenUsed/>
   </w:style>
-  <w:style w:type="paragraph" w:styleId="NoSpacing">
+  <w:style w:type="paragraph" w:styleId="Sansinterligne">
     <w:name w:val="No Spacing"/>
-    <w:link w:val="NoSpacingChar"/>
+    <w:link w:val="SansinterligneCar"/>
     <w:uiPriority w:val="1"/>
     <w:qFormat/>
     <w:rsid w:val="004C33FD"/>
@@ -5765,10 +6265,10 @@
       <w:lang w:eastAsia="fr-FR"/>
     </w:rPr>
   </w:style>
-  <w:style w:type="character" w:customStyle="1" w:styleId="NoSpacingChar">
-    <w:name w:val="No Spacing Char"/>
-    <w:basedOn w:val="DefaultParagraphFont"/>
-    <w:link w:val="NoSpacing"/>
+  <w:style w:type="character" w:customStyle="1" w:styleId="SansinterligneCar">
+    <w:name w:val="Sans interligne Car"/>
+    <w:basedOn w:val="Policepardfaut"/>
+    <w:link w:val="Sansinterligne"/>
     <w:uiPriority w:val="1"/>
     <w:rsid w:val="004C33FD"/>
     <w:rPr>
@@ -5776,10 +6276,10 @@
       <w:lang w:eastAsia="fr-FR"/>
     </w:rPr>
   </w:style>
-  <w:style w:type="character" w:customStyle="1" w:styleId="Heading1Char">
-    <w:name w:val="Heading 1 Char"/>
-    <w:basedOn w:val="DefaultParagraphFont"/>
-    <w:link w:val="Heading1"/>
+  <w:style w:type="character" w:customStyle="1" w:styleId="Titre1Car">
+    <w:name w:val="Titre 1 Car"/>
+    <w:basedOn w:val="Policepardfaut"/>
+    <w:link w:val="Titre1"/>
     <w:uiPriority w:val="9"/>
     <w:rsid w:val="004C33FD"/>
     <w:rPr>
@@ -5789,10 +6289,10 @@
       <w:szCs w:val="32"/>
     </w:rPr>
   </w:style>
-  <w:style w:type="character" w:customStyle="1" w:styleId="Heading2Char">
-    <w:name w:val="Heading 2 Char"/>
-    <w:basedOn w:val="DefaultParagraphFont"/>
-    <w:link w:val="Heading2"/>
+  <w:style w:type="character" w:customStyle="1" w:styleId="Titre2Car">
+    <w:name w:val="Titre 2 Car"/>
+    <w:basedOn w:val="Policepardfaut"/>
+    <w:link w:val="Titre2"/>
     <w:uiPriority w:val="9"/>
     <w:rsid w:val="00056080"/>
     <w:rPr>
@@ -5802,9 +6302,9 @@
       <w:szCs w:val="26"/>
     </w:rPr>
   </w:style>
-  <w:style w:type="character" w:styleId="IntenseEmphasis">
+  <w:style w:type="character" w:styleId="Accentuationintense">
     <w:name w:val="Intense Emphasis"/>
-    <w:basedOn w:val="DefaultParagraphFont"/>
+    <w:basedOn w:val="Policepardfaut"/>
     <w:uiPriority w:val="21"/>
     <w:qFormat/>
     <w:rsid w:val="004C33FD"/>
@@ -5815,11 +6315,11 @@
       <w:color w:val="ED7D31" w:themeColor="accent2"/>
     </w:rPr>
   </w:style>
-  <w:style w:type="paragraph" w:styleId="IntenseQuote">
+  <w:style w:type="paragraph" w:styleId="Citationintense">
     <w:name w:val="Intense Quote"/>
     <w:basedOn w:val="Normal"/>
     <w:next w:val="Normal"/>
-    <w:link w:val="IntenseQuoteChar"/>
+    <w:link w:val="CitationintenseCar"/>
     <w:uiPriority w:val="30"/>
     <w:qFormat/>
     <w:rsid w:val="004C33FD"/>
@@ -5838,10 +6338,10 @@
       <w:color w:val="ED7D31" w:themeColor="accent2"/>
     </w:rPr>
   </w:style>
-  <w:style w:type="character" w:customStyle="1" w:styleId="IntenseQuoteChar">
-    <w:name w:val="Intense Quote Char"/>
-    <w:basedOn w:val="DefaultParagraphFont"/>
-    <w:link w:val="IntenseQuote"/>
+  <w:style w:type="character" w:customStyle="1" w:styleId="CitationintenseCar">
+    <w:name w:val="Citation intense Car"/>
+    <w:basedOn w:val="Policepardfaut"/>
+    <w:link w:val="Citationintense"/>
     <w:uiPriority w:val="30"/>
     <w:rsid w:val="004C33FD"/>
     <w:rPr>
@@ -5851,9 +6351,9 @@
       <w:color w:val="ED7D31" w:themeColor="accent2"/>
     </w:rPr>
   </w:style>
-  <w:style w:type="character" w:styleId="IntenseReference">
+  <w:style w:type="character" w:styleId="Rfrenceintense">
     <w:name w:val="Intense Reference"/>
-    <w:basedOn w:val="DefaultParagraphFont"/>
+    <w:basedOn w:val="Policepardfaut"/>
     <w:uiPriority w:val="32"/>
     <w:qFormat/>
     <w:rsid w:val="004C33FD"/>
@@ -5868,7 +6368,7 @@
   </w:style>
   <w:style w:type="table" w:customStyle="1" w:styleId="TableauGrille4-Accentuation61">
     <w:name w:val="Tableau Grille 4 - Accentuation 61"/>
-    <w:basedOn w:val="TableNormal"/>
+    <w:basedOn w:val="TableauNormal"/>
     <w:next w:val="TableauGrille4-Accentuation62"/>
     <w:uiPriority w:val="49"/>
     <w:rsid w:val="009D354E"/>
@@ -5951,7 +6451,7 @@
   </w:style>
   <w:style w:type="table" w:customStyle="1" w:styleId="TableauGrille4-Accentuation62">
     <w:name w:val="Tableau Grille 4 - Accentuation 62"/>
-    <w:basedOn w:val="TableNormal"/>
+    <w:basedOn w:val="TableauNormal"/>
     <w:uiPriority w:val="49"/>
     <w:rsid w:val="009D354E"/>
     <w:pPr>
@@ -6025,9 +6525,9 @@
       </w:tcPr>
     </w:tblStylePr>
   </w:style>
-  <w:style w:type="paragraph" w:styleId="TOCHeading">
+  <w:style w:type="paragraph" w:styleId="En-ttedetabledesmatires">
     <w:name w:val="TOC Heading"/>
-    <w:basedOn w:val="Heading1"/>
+    <w:basedOn w:val="Titre1"/>
     <w:next w:val="Normal"/>
     <w:uiPriority w:val="39"/>
     <w:unhideWhenUsed/>
@@ -6043,10 +6543,10 @@
       <w:lang w:eastAsia="fr-FR"/>
     </w:rPr>
   </w:style>
-  <w:style w:type="character" w:customStyle="1" w:styleId="Heading3Char">
-    <w:name w:val="Heading 3 Char"/>
-    <w:basedOn w:val="DefaultParagraphFont"/>
-    <w:link w:val="Heading3"/>
+  <w:style w:type="character" w:customStyle="1" w:styleId="Titre3Car">
+    <w:name w:val="Titre 3 Car"/>
+    <w:basedOn w:val="Policepardfaut"/>
+    <w:link w:val="Titre3"/>
     <w:uiPriority w:val="9"/>
     <w:rsid w:val="00052733"/>
     <w:rPr>
@@ -6056,7 +6556,7 @@
       <w:szCs w:val="24"/>
     </w:rPr>
   </w:style>
-  <w:style w:type="paragraph" w:styleId="TOC1">
+  <w:style w:type="paragraph" w:styleId="TM1">
     <w:name w:val="toc 1"/>
     <w:basedOn w:val="Normal"/>
     <w:next w:val="Normal"/>
@@ -6068,7 +6568,7 @@
       <w:spacing w:after="100"/>
     </w:pPr>
   </w:style>
-  <w:style w:type="paragraph" w:styleId="TOC2">
+  <w:style w:type="paragraph" w:styleId="TM2">
     <w:name w:val="toc 2"/>
     <w:basedOn w:val="Normal"/>
     <w:next w:val="Normal"/>
@@ -6081,7 +6581,7 @@
       <w:ind w:left="220"/>
     </w:pPr>
   </w:style>
-  <w:style w:type="paragraph" w:styleId="TOC3">
+  <w:style w:type="paragraph" w:styleId="TM3">
     <w:name w:val="toc 3"/>
     <w:basedOn w:val="Normal"/>
     <w:next w:val="Normal"/>
@@ -6094,9 +6594,9 @@
       <w:ind w:left="440"/>
     </w:pPr>
   </w:style>
-  <w:style w:type="character" w:styleId="Hyperlink">
+  <w:style w:type="character" w:styleId="Lienhypertexte">
     <w:name w:val="Hyperlink"/>
-    <w:basedOn w:val="DefaultParagraphFont"/>
+    <w:basedOn w:val="Policepardfaut"/>
     <w:uiPriority w:val="99"/>
     <w:unhideWhenUsed/>
     <w:rsid w:val="003F3499"/>
@@ -6105,10 +6605,10 @@
       <w:u w:val="single"/>
     </w:rPr>
   </w:style>
-  <w:style w:type="paragraph" w:styleId="Header">
+  <w:style w:type="paragraph" w:styleId="En-tte">
     <w:name w:val="header"/>
     <w:basedOn w:val="Normal"/>
-    <w:link w:val="HeaderChar"/>
+    <w:link w:val="En-tteCar"/>
     <w:uiPriority w:val="99"/>
     <w:unhideWhenUsed/>
     <w:rsid w:val="008A14F7"/>
@@ -6120,20 +6620,20 @@
       <w:spacing w:after="0" w:line="240" w:lineRule="auto"/>
     </w:pPr>
   </w:style>
-  <w:style w:type="character" w:customStyle="1" w:styleId="HeaderChar">
-    <w:name w:val="Header Char"/>
-    <w:basedOn w:val="DefaultParagraphFont"/>
-    <w:link w:val="Header"/>
+  <w:style w:type="character" w:customStyle="1" w:styleId="En-tteCar">
+    <w:name w:val="En-tête Car"/>
+    <w:basedOn w:val="Policepardfaut"/>
+    <w:link w:val="En-tte"/>
     <w:uiPriority w:val="99"/>
     <w:rsid w:val="008A14F7"/>
     <w:rPr>
       <w:rFonts w:ascii="Century Gothic" w:hAnsi="Century Gothic"/>
     </w:rPr>
   </w:style>
-  <w:style w:type="paragraph" w:styleId="Footer">
+  <w:style w:type="paragraph" w:styleId="Pieddepage">
     <w:name w:val="footer"/>
     <w:basedOn w:val="Normal"/>
-    <w:link w:val="FooterChar"/>
+    <w:link w:val="PieddepageCar"/>
     <w:uiPriority w:val="99"/>
     <w:unhideWhenUsed/>
     <w:rsid w:val="008A14F7"/>
@@ -6145,10 +6645,10 @@
       <w:spacing w:after="0" w:line="240" w:lineRule="auto"/>
     </w:pPr>
   </w:style>
-  <w:style w:type="character" w:customStyle="1" w:styleId="FooterChar">
-    <w:name w:val="Footer Char"/>
-    <w:basedOn w:val="DefaultParagraphFont"/>
-    <w:link w:val="Footer"/>
+  <w:style w:type="character" w:customStyle="1" w:styleId="PieddepageCar">
+    <w:name w:val="Pied de page Car"/>
+    <w:basedOn w:val="Policepardfaut"/>
+    <w:link w:val="Pieddepage"/>
     <w:uiPriority w:val="99"/>
     <w:rsid w:val="008A14F7"/>
     <w:rPr>
@@ -6157,7 +6657,7 @@
   </w:style>
   <w:style w:type="character" w:customStyle="1" w:styleId="Mentionnonrsolue1">
     <w:name w:val="Mention non résolue1"/>
-    <w:basedOn w:val="DefaultParagraphFont"/>
+    <w:basedOn w:val="Policepardfaut"/>
     <w:uiPriority w:val="99"/>
     <w:semiHidden/>
     <w:unhideWhenUsed/>
@@ -6167,9 +6667,9 @@
       <w:shd w:val="clear" w:color="auto" w:fill="E1DFDD"/>
     </w:rPr>
   </w:style>
-  <w:style w:type="character" w:styleId="FollowedHyperlink">
+  <w:style w:type="character" w:styleId="Lienhypertextesuivivisit">
     <w:name w:val="FollowedHyperlink"/>
-    <w:basedOn w:val="DefaultParagraphFont"/>
+    <w:basedOn w:val="Policepardfaut"/>
     <w:uiPriority w:val="99"/>
     <w:semiHidden/>
     <w:unhideWhenUsed/>
@@ -6179,7 +6679,7 @@
       <w:u w:val="single"/>
     </w:rPr>
   </w:style>
-  <w:style w:type="paragraph" w:styleId="ListParagraph">
+  <w:style w:type="paragraph" w:styleId="Paragraphedeliste">
     <w:name w:val="List Paragraph"/>
     <w:basedOn w:val="Normal"/>
     <w:uiPriority w:val="34"/>
@@ -6190,9 +6690,9 @@
       <w:contextualSpacing/>
     </w:pPr>
   </w:style>
-  <w:style w:type="table" w:styleId="TableGrid">
+  <w:style w:type="table" w:styleId="Grilledutableau">
     <w:name w:val="Table Grid"/>
-    <w:basedOn w:val="TableNormal"/>
+    <w:basedOn w:val="TableauNormal"/>
     <w:uiPriority w:val="39"/>
     <w:rsid w:val="005C0B89"/>
     <w:pPr>
@@ -6209,10 +6709,10 @@
       </w:tblBorders>
     </w:tblPr>
   </w:style>
-  <w:style w:type="paragraph" w:styleId="BalloonText">
+  <w:style w:type="paragraph" w:styleId="Textedebulles">
     <w:name w:val="Balloon Text"/>
     <w:basedOn w:val="Normal"/>
-    <w:link w:val="BalloonTextChar"/>
+    <w:link w:val="TextedebullesCar"/>
     <w:uiPriority w:val="99"/>
     <w:semiHidden/>
     <w:unhideWhenUsed/>
@@ -6226,10 +6726,10 @@
       <w:szCs w:val="16"/>
     </w:rPr>
   </w:style>
-  <w:style w:type="character" w:customStyle="1" w:styleId="BalloonTextChar">
-    <w:name w:val="Balloon Text Char"/>
-    <w:basedOn w:val="DefaultParagraphFont"/>
-    <w:link w:val="BalloonText"/>
+  <w:style w:type="character" w:customStyle="1" w:styleId="TextedebullesCar">
+    <w:name w:val="Texte de bulles Car"/>
+    <w:basedOn w:val="Policepardfaut"/>
+    <w:link w:val="Textedebulles"/>
     <w:uiPriority w:val="99"/>
     <w:semiHidden/>
     <w:rsid w:val="008270E8"/>
@@ -6239,9 +6739,9 @@
       <w:szCs w:val="16"/>
     </w:rPr>
   </w:style>
-  <w:style w:type="character" w:customStyle="1" w:styleId="UnresolvedMention">
-    <w:name w:val="Unresolved Mention"/>
-    <w:basedOn w:val="DefaultParagraphFont"/>
+  <w:style w:type="character" w:customStyle="1" w:styleId="Mentionnonrsolue2">
+    <w:name w:val="Mention non résolue2"/>
+    <w:basedOn w:val="Policepardfaut"/>
     <w:uiPriority w:val="99"/>
     <w:semiHidden/>
     <w:unhideWhenUsed/>
@@ -6251,11 +6751,23 @@
       <w:shd w:val="clear" w:color="auto" w:fill="E1DFDD"/>
     </w:rPr>
   </w:style>
+  <w:style w:type="character" w:styleId="Mentionnonrsolue">
+    <w:name w:val="Unresolved Mention"/>
+    <w:basedOn w:val="Policepardfaut"/>
+    <w:uiPriority w:val="99"/>
+    <w:semiHidden/>
+    <w:unhideWhenUsed/>
+    <w:rsid w:val="00605615"/>
+    <w:rPr>
+      <w:color w:val="605E5C"/>
+      <w:shd w:val="clear" w:color="auto" w:fill="E1DFDD"/>
+    </w:rPr>
+  </w:style>
 </w:styles>
 </file>
 
 <file path=word/glossary/document.xml><?xml version="1.0" encoding="utf-8"?>
-<w:glossaryDocument xmlns:wpc="http://schemas.microsoft.com/office/word/2010/wordprocessingCanvas" xmlns:cx="http://schemas.microsoft.com/office/drawing/2014/chartex" xmlns:cx1="http://schemas.microsoft.com/office/drawing/2015/9/8/chartex" xmlns:mc="http://schemas.openxmlformats.org/markup-compatibility/2006" xmlns:o="urn:schemas-microsoft-com:office:office" xmlns:r="http://schemas.openxmlformats.org/officeDocument/2006/relationships" xmlns:m="http://schemas.openxmlformats.org/officeDocument/2006/math" xmlns:v="urn:schemas-microsoft-com:vml" xmlns:wp14="http://schemas.microsoft.com/office/word/2010/wordprocessingDrawing" xmlns:wp="http://schemas.openxmlformats.org/drawingml/2006/wordprocessingDrawing" xmlns:w10="urn:schemas-microsoft-com:office:word" xmlns:w="http://schemas.openxmlformats.org/wordprocessingml/2006/main" xmlns:w14="http://schemas.microsoft.com/office/word/2010/wordml" xmlns:w15="http://schemas.microsoft.com/office/word/2012/wordml" xmlns:w16se="http://schemas.microsoft.com/office/word/2015/wordml/symex" xmlns:wpg="http://schemas.microsoft.com/office/word/2010/wordprocessingGroup" xmlns:wpi="http://schemas.microsoft.com/office/word/2010/wordprocessingInk" xmlns:wne="http://schemas.microsoft.com/office/word/2006/wordml" xmlns:wps="http://schemas.microsoft.com/office/word/2010/wordprocessingShape" mc:Ignorable="w14 w15 w16se wp14">
+<w:glossaryDocument xmlns:wpc="http://schemas.microsoft.com/office/word/2010/wordprocessingCanvas" xmlns:cx="http://schemas.microsoft.com/office/drawing/2014/chartex" xmlns:cx1="http://schemas.microsoft.com/office/drawing/2015/9/8/chartex" xmlns:cx2="http://schemas.microsoft.com/office/drawing/2015/10/21/chartex" xmlns:cx3="http://schemas.microsoft.com/office/drawing/2016/5/9/chartex" xmlns:cx4="http://schemas.microsoft.com/office/drawing/2016/5/10/chartex" xmlns:cx5="http://schemas.microsoft.com/office/drawing/2016/5/11/chartex" xmlns:cx6="http://schemas.microsoft.com/office/drawing/2016/5/12/chartex" xmlns:cx7="http://schemas.microsoft.com/office/drawing/2016/5/13/chartex" xmlns:cx8="http://schemas.microsoft.com/office/drawing/2016/5/14/chartex" xmlns:mc="http://schemas.openxmlformats.org/markup-compatibility/2006" xmlns:aink="http://schemas.microsoft.com/office/drawing/2016/ink" xmlns:am3d="http://schemas.microsoft.com/office/drawing/2017/model3d" xmlns:o="urn:schemas-microsoft-com:office:office" xmlns:r="http://schemas.openxmlformats.org/officeDocument/2006/relationships" xmlns:m="http://schemas.openxmlformats.org/officeDocument/2006/math" xmlns:v="urn:schemas-microsoft-com:vml" xmlns:wp14="http://schemas.microsoft.com/office/word/2010/wordprocessingDrawing" xmlns:wp="http://schemas.openxmlformats.org/drawingml/2006/wordprocessingDrawing" xmlns:w10="urn:schemas-microsoft-com:office:word" xmlns:w="http://schemas.openxmlformats.org/wordprocessingml/2006/main" xmlns:w14="http://schemas.microsoft.com/office/word/2010/wordml" xmlns:w15="http://schemas.microsoft.com/office/word/2012/wordml" xmlns:w16cid="http://schemas.microsoft.com/office/word/2016/wordml/cid" xmlns:w16se="http://schemas.microsoft.com/office/word/2015/wordml/symex" xmlns:wpg="http://schemas.microsoft.com/office/word/2010/wordprocessingGroup" xmlns:wpi="http://schemas.microsoft.com/office/word/2010/wordprocessingInk" xmlns:wne="http://schemas.microsoft.com/office/word/2006/wordml" xmlns:wps="http://schemas.microsoft.com/office/word/2010/wordprocessingShape" mc:Ignorable="w14 w15 w16se w16cid wp14">
   <w:docParts>
     <w:docPart>
       <w:docPartPr>
@@ -6292,7 +6804,7 @@
 </file>
 
 <file path=word/glossary/fontTable.xml><?xml version="1.0" encoding="utf-8"?>
-<w:fonts xmlns:mc="http://schemas.openxmlformats.org/markup-compatibility/2006" xmlns:r="http://schemas.openxmlformats.org/officeDocument/2006/relationships" xmlns:w="http://schemas.openxmlformats.org/wordprocessingml/2006/main" xmlns:w14="http://schemas.microsoft.com/office/word/2010/wordml" xmlns:w15="http://schemas.microsoft.com/office/word/2012/wordml" xmlns:w16se="http://schemas.microsoft.com/office/word/2015/wordml/symex" mc:Ignorable="w14 w15 w16se">
+<w:fonts xmlns:mc="http://schemas.openxmlformats.org/markup-compatibility/2006" xmlns:r="http://schemas.openxmlformats.org/officeDocument/2006/relationships" xmlns:w="http://schemas.openxmlformats.org/wordprocessingml/2006/main" xmlns:w14="http://schemas.microsoft.com/office/word/2010/wordml" xmlns:w15="http://schemas.microsoft.com/office/word/2012/wordml" xmlns:w16cid="http://schemas.microsoft.com/office/word/2016/wordml/cid" xmlns:w16se="http://schemas.microsoft.com/office/word/2015/wordml/symex" mc:Ignorable="w14 w15 w16se w16cid">
   <w:font w:name="Symbol">
     <w:panose1 w:val="05050102010706020507"/>
     <w:charset w:val="02"/>
@@ -6305,14 +6817,14 @@
     <w:charset w:val="00"/>
     <w:family w:val="roman"/>
     <w:pitch w:val="variable"/>
-    <w:sig w:usb0="E0002AFF" w:usb1="C0007841" w:usb2="00000009" w:usb3="00000000" w:csb0="000001FF" w:csb1="00000000"/>
+    <w:sig w:usb0="E0002EFF" w:usb1="C000785B" w:usb2="00000009" w:usb3="00000000" w:csb0="000001FF" w:csb1="00000000"/>
   </w:font>
   <w:font w:name="Courier New">
     <w:panose1 w:val="02070309020205020404"/>
     <w:charset w:val="00"/>
     <w:family w:val="modern"/>
     <w:pitch w:val="fixed"/>
-    <w:sig w:usb0="E0002AFF" w:usb1="C0007843" w:usb2="00000009" w:usb3="00000000" w:csb0="000001FF" w:csb1="00000000"/>
+    <w:sig w:usb0="E0002EFF" w:usb1="C0007843" w:usb2="00000009" w:usb3="00000000" w:csb0="000001FF" w:csb1="00000000"/>
   </w:font>
   <w:font w:name="Wingdings">
     <w:panose1 w:val="05000000000000000000"/>
@@ -6326,7 +6838,7 @@
     <w:charset w:val="00"/>
     <w:family w:val="swiss"/>
     <w:pitch w:val="variable"/>
-    <w:sig w:usb0="E00002FF" w:usb1="4000ACFF" w:usb2="00000001" w:usb3="00000000" w:csb0="0000019F" w:csb1="00000000"/>
+    <w:sig w:usb0="E0002AFF" w:usb1="C000247B" w:usb2="00000009" w:usb3="00000000" w:csb0="000001FF" w:csb1="00000000"/>
   </w:font>
   <w:font w:name="Century Gothic">
     <w:panose1 w:val="020B0502020202020204"/>
@@ -6340,7 +6852,7 @@
     <w:charset w:val="00"/>
     <w:family w:val="swiss"/>
     <w:pitch w:val="variable"/>
-    <w:sig w:usb0="A00002EF" w:usb1="4000207B" w:usb2="00000000" w:usb3="00000000" w:csb0="0000019F" w:csb1="00000000"/>
+    <w:sig w:usb0="E0002AFF" w:usb1="C000247B" w:usb2="00000009" w:usb3="00000000" w:csb0="000001FF" w:csb1="00000000"/>
   </w:font>
   <w:font w:name="MS PGothic">
     <w:panose1 w:val="020B0600070205080204"/>
@@ -6360,7 +6872,7 @@
 </file>
 
 <file path=word/glossary/settings.xml><?xml version="1.0" encoding="utf-8"?>
-<w:settings xmlns:mc="http://schemas.openxmlformats.org/markup-compatibility/2006" xmlns:o="urn:schemas-microsoft-com:office:office" xmlns:r="http://schemas.openxmlformats.org/officeDocument/2006/relationships" xmlns:m="http://schemas.openxmlformats.org/officeDocument/2006/math" xmlns:v="urn:schemas-microsoft-com:vml" xmlns:w10="urn:schemas-microsoft-com:office:word" xmlns:w="http://schemas.openxmlformats.org/wordprocessingml/2006/main" xmlns:w14="http://schemas.microsoft.com/office/word/2010/wordml" xmlns:w15="http://schemas.microsoft.com/office/word/2012/wordml" xmlns:w16se="http://schemas.microsoft.com/office/word/2015/wordml/symex" xmlns:sl="http://schemas.openxmlformats.org/schemaLibrary/2006/main" mc:Ignorable="w14 w15 w16se">
+<w:settings xmlns:mc="http://schemas.openxmlformats.org/markup-compatibility/2006" xmlns:o="urn:schemas-microsoft-com:office:office" xmlns:r="http://schemas.openxmlformats.org/officeDocument/2006/relationships" xmlns:m="http://schemas.openxmlformats.org/officeDocument/2006/math" xmlns:v="urn:schemas-microsoft-com:vml" xmlns:w10="urn:schemas-microsoft-com:office:word" xmlns:w="http://schemas.openxmlformats.org/wordprocessingml/2006/main" xmlns:w14="http://schemas.microsoft.com/office/word/2010/wordml" xmlns:w15="http://schemas.microsoft.com/office/word/2012/wordml" xmlns:w16cid="http://schemas.microsoft.com/office/word/2016/wordml/cid" xmlns:w16se="http://schemas.microsoft.com/office/word/2015/wordml/symex" xmlns:sl="http://schemas.openxmlformats.org/schemaLibrary/2006/main" mc:Ignorable="w14 w15 w16se w16cid">
   <w:view w:val="normal"/>
   <w:defaultTabStop w:val="708"/>
   <w:hyphenationZone w:val="425"/>
@@ -6372,11 +6884,13 @@
     <w:compatSetting w:name="enableOpenTypeFeatures" w:uri="http://schemas.microsoft.com/office/word" w:val="1"/>
     <w:compatSetting w:name="doNotFlipMirrorIndents" w:uri="http://schemas.microsoft.com/office/word" w:val="1"/>
     <w:compatSetting w:name="differentiateMultirowTableHeaders" w:uri="http://schemas.microsoft.com/office/word" w:val="1"/>
+    <w:compatSetting w:name="useWord2013TrackBottomHyphenation" w:uri="http://schemas.microsoft.com/office/word" w:val="1"/>
   </w:compat>
   <w:rsids>
     <w:rsidRoot w:val="00730F53"/>
     <w:rsid w:val="00655FE2"/>
     <w:rsid w:val="00730F53"/>
+    <w:rsid w:val="00C17780"/>
   </w:rsids>
   <m:mathPr>
     <m:mathFont m:val="Cambria Math"/>
@@ -6400,7 +6914,7 @@
 </file>
 
 <file path=word/glossary/styles.xml><?xml version="1.0" encoding="utf-8"?>
-<w:styles xmlns:mc="http://schemas.openxmlformats.org/markup-compatibility/2006" xmlns:r="http://schemas.openxmlformats.org/officeDocument/2006/relationships" xmlns:w="http://schemas.openxmlformats.org/wordprocessingml/2006/main" xmlns:w14="http://schemas.microsoft.com/office/word/2010/wordml" xmlns:w15="http://schemas.microsoft.com/office/word/2012/wordml" xmlns:w16se="http://schemas.microsoft.com/office/word/2015/wordml/symex" mc:Ignorable="w14 w15 w16se">
+<w:styles xmlns:mc="http://schemas.openxmlformats.org/markup-compatibility/2006" xmlns:r="http://schemas.openxmlformats.org/officeDocument/2006/relationships" xmlns:w="http://schemas.openxmlformats.org/wordprocessingml/2006/main" xmlns:w14="http://schemas.microsoft.com/office/word/2010/wordml" xmlns:w15="http://schemas.microsoft.com/office/word/2012/wordml" xmlns:w16cid="http://schemas.microsoft.com/office/word/2016/wordml/cid" xmlns:w16se="http://schemas.microsoft.com/office/word/2015/wordml/symex" mc:Ignorable="w14 w15 w16se w16cid">
   <w:docDefaults>
     <w:rPrDefault>
       <w:rPr>
@@ -6416,7 +6930,7 @@
       </w:pPr>
     </w:pPrDefault>
   </w:docDefaults>
-  <w:latentStyles w:defLockedState="0" w:defUIPriority="99" w:defSemiHidden="0" w:defUnhideWhenUsed="0" w:defQFormat="0" w:count="371">
+  <w:latentStyles w:defLockedState="0" w:defUIPriority="99" w:defSemiHidden="0" w:defUnhideWhenUsed="0" w:defQFormat="0" w:count="375">
     <w:lsdException w:name="Normal" w:uiPriority="0" w:qFormat="1"/>
     <w:lsdException w:name="heading 1" w:uiPriority="9" w:qFormat="1"/>
     <w:lsdException w:name="heading 2" w:semiHidden="1" w:uiPriority="9" w:unhideWhenUsed="1" w:qFormat="1"/>
@@ -6522,7 +7036,6 @@
     <w:lsdException w:name="HTML Sample" w:semiHidden="1" w:unhideWhenUsed="1"/>
     <w:lsdException w:name="HTML Typewriter" w:semiHidden="1" w:unhideWhenUsed="1"/>
     <w:lsdException w:name="HTML Variable" w:semiHidden="1" w:unhideWhenUsed="1"/>
-    <w:lsdException w:name="Normal Table" w:semiHidden="1" w:unhideWhenUsed="1"/>
     <w:lsdException w:name="annotation subject" w:semiHidden="1" w:unhideWhenUsed="1"/>
     <w:lsdException w:name="No List" w:semiHidden="1" w:unhideWhenUsed="1"/>
     <w:lsdException w:name="Outline List 1" w:semiHidden="1" w:unhideWhenUsed="1"/>
@@ -6566,10 +7079,8 @@
     <w:lsdException w:name="Table Elegant" w:semiHidden="1" w:unhideWhenUsed="1"/>
     <w:lsdException w:name="Table Professional" w:semiHidden="1" w:unhideWhenUsed="1"/>
     <w:lsdException w:name="Table Subtle 1" w:semiHidden="1" w:unhideWhenUsed="1"/>
-    <w:lsdException w:name="Table Subtle 2" w:semiHidden="1" w:unhideWhenUsed="1"/>
     <w:lsdException w:name="Table Web 1" w:semiHidden="1" w:unhideWhenUsed="1"/>
     <w:lsdException w:name="Table Web 2" w:semiHidden="1" w:unhideWhenUsed="1"/>
-    <w:lsdException w:name="Table Web 3" w:semiHidden="1" w:unhideWhenUsed="1"/>
     <w:lsdException w:name="Balloon Text" w:semiHidden="1" w:unhideWhenUsed="1"/>
     <w:lsdException w:name="Table Grid" w:uiPriority="39"/>
     <w:lsdException w:name="Table Theme" w:semiHidden="1" w:unhideWhenUsed="1"/>
@@ -6788,18 +7299,22 @@
     <w:lsdException w:name="List Table 5 Dark Accent 6" w:uiPriority="50"/>
     <w:lsdException w:name="List Table 6 Colorful Accent 6" w:uiPriority="51"/>
     <w:lsdException w:name="List Table 7 Colorful Accent 6" w:uiPriority="52"/>
+    <w:lsdException w:name="Mention" w:semiHidden="1" w:unhideWhenUsed="1"/>
+    <w:lsdException w:name="Smart Hyperlink" w:semiHidden="1" w:unhideWhenUsed="1"/>
+    <w:lsdException w:name="Hashtag" w:semiHidden="1" w:unhideWhenUsed="1"/>
+    <w:lsdException w:name="Unresolved Mention" w:semiHidden="1" w:unhideWhenUsed="1"/>
   </w:latentStyles>
   <w:style w:type="paragraph" w:default="1" w:styleId="Normal">
     <w:name w:val="Normal"/>
     <w:qFormat/>
   </w:style>
-  <w:style w:type="character" w:default="1" w:styleId="DefaultParagraphFont">
+  <w:style w:type="character" w:default="1" w:styleId="Policepardfaut">
     <w:name w:val="Default Paragraph Font"/>
     <w:uiPriority w:val="1"/>
     <w:semiHidden/>
     <w:unhideWhenUsed/>
   </w:style>
-  <w:style w:type="table" w:default="1" w:styleId="TableNormal">
+  <w:style w:type="table" w:default="1" w:styleId="TableauNormal">
     <w:name w:val="Normal Table"/>
     <w:uiPriority w:val="99"/>
     <w:semiHidden/>
@@ -6814,7 +7329,7 @@
       </w:tblCellMar>
     </w:tblPr>
   </w:style>
-  <w:style w:type="numbering" w:default="1" w:styleId="NoList">
+  <w:style w:type="numbering" w:default="1" w:styleId="Aucuneliste">
     <w:name w:val="No List"/>
     <w:uiPriority w:val="99"/>
     <w:semiHidden/>
@@ -6832,7 +7347,7 @@
 </file>
 
 <file path=word/glossary/webSettings.xml><?xml version="1.0" encoding="utf-8"?>
-<w:webSettings xmlns:mc="http://schemas.openxmlformats.org/markup-compatibility/2006" xmlns:r="http://schemas.openxmlformats.org/officeDocument/2006/relationships" xmlns:w="http://schemas.openxmlformats.org/wordprocessingml/2006/main" xmlns:w14="http://schemas.microsoft.com/office/word/2010/wordml" xmlns:w15="http://schemas.microsoft.com/office/word/2012/wordml" xmlns:w16se="http://schemas.microsoft.com/office/word/2015/wordml/symex" mc:Ignorable="w14 w15 w16se">
+<w:webSettings xmlns:mc="http://schemas.openxmlformats.org/markup-compatibility/2006" xmlns:r="http://schemas.openxmlformats.org/officeDocument/2006/relationships" xmlns:w="http://schemas.openxmlformats.org/wordprocessingml/2006/main" xmlns:w14="http://schemas.microsoft.com/office/word/2010/wordml" xmlns:w15="http://schemas.microsoft.com/office/word/2012/wordml" xmlns:w16cid="http://schemas.microsoft.com/office/word/2016/wordml/cid" xmlns:w16se="http://schemas.microsoft.com/office/word/2015/wordml/symex" mc:Ignorable="w14 w15 w16se w16cid">
   <w:optimizeForBrowser/>
   <w:allowPNG/>
 </w:webSettings>
@@ -7135,7 +7650,7 @@
 
 <file path=customXml/item1.xml><?xml version="1.0" encoding="utf-8"?>
 <CoverPageProperties xmlns="http://schemas.microsoft.com/office/2006/coverPageProps">
-  <PublishDate>2019-02-27T00:00:00</PublishDate>
+  <PublishDate>2019-03-03T00:00:00</PublishDate>
   <Abstract/>
   <CompanyAddress/>
   <CompanyPhone/>
@@ -7157,7 +7672,7 @@
 </file>
 
 <file path=customXml/itemProps2.xml><?xml version="1.0" encoding="utf-8"?>
-<ds:datastoreItem xmlns:ds="http://schemas.openxmlformats.org/officeDocument/2006/customXml" ds:itemID="{2B9F7E24-592D-447A-97ED-27DC2E9EB734}">
+<ds:datastoreItem xmlns:ds="http://schemas.openxmlformats.org/officeDocument/2006/customXml" ds:itemID="{4F527A06-A820-4561-9D0E-EF1AF8C9692E}">
   <ds:schemaRefs>
     <ds:schemaRef ds:uri="http://schemas.openxmlformats.org/officeDocument/2006/bibliography"/>
   </ds:schemaRefs>

</xml_diff>